<commit_message>
BCE v1 added. Missing BCE diagram about the use case "Reserve a seat"
</commit_message>
<xml_diff>
--- a/US e FR.docx
+++ b/US e FR.docx
@@ -716,19 +716,17 @@
           <w:szCs w:val="28"/>
           <w:lang w:val="en-US"/>
         </w:rPr>
-        <w:t xml:space="preserve">The system shall provide this feature to organizer users and player users, but the last ones can only create amateur level tables, with a maximum number </w:t>
-      </w:r>
-      <w:proofErr w:type="spellStart"/>
-      <w:r>
-        <w:rPr>
-          <w:rFonts w:ascii="Times New Roman" w:hAnsi="Times New Roman" w:cs="Times New Roman"/>
-          <w:sz w:val="28"/>
-          <w:szCs w:val="28"/>
-          <w:lang w:val="en-US"/>
-        </w:rPr>
-        <w:t>o</w:t>
-      </w:r>
-      <w:proofErr w:type="spellEnd"/>
+        <w:t>The system shall provide this feature to organizer users and player users, but the last ones can only create amateur level tables, with a maximum number o</w:t>
+      </w:r>
+      <w:r>
+        <w:rPr>
+          <w:rFonts w:ascii="Times New Roman" w:hAnsi="Times New Roman" w:cs="Times New Roman"/>
+          <w:sz w:val="28"/>
+          <w:szCs w:val="28"/>
+          <w:lang w:val="en-US"/>
+        </w:rPr>
+        <w:t>f</w:t>
+      </w:r>
       <w:r>
         <w:rPr>
           <w:rFonts w:ascii="Times New Roman" w:hAnsi="Times New Roman" w:cs="Times New Roman"/>

</xml_diff>

<commit_message>
US e FR selected
</commit_message>
<xml_diff>
--- a/US e FR.docx
+++ b/US e FR.docx
@@ -1,6 +1,6 @@
 
 <file path=word/document.xml><?xml version="1.0" encoding="utf-8"?>
-<w:document xmlns:wpc="http://schemas.microsoft.com/office/word/2010/wordprocessingCanvas" xmlns:cx="http://schemas.microsoft.com/office/drawing/2014/chartex" xmlns:cx1="http://schemas.microsoft.com/office/drawing/2015/9/8/chartex" xmlns:cx2="http://schemas.microsoft.com/office/drawing/2015/10/21/chartex" xmlns:cx3="http://schemas.microsoft.com/office/drawing/2016/5/9/chartex" xmlns:cx4="http://schemas.microsoft.com/office/drawing/2016/5/10/chartex" xmlns:cx5="http://schemas.microsoft.com/office/drawing/2016/5/11/chartex" xmlns:cx6="http://schemas.microsoft.com/office/drawing/2016/5/12/chartex" xmlns:cx7="http://schemas.microsoft.com/office/drawing/2016/5/13/chartex" xmlns:cx8="http://schemas.microsoft.com/office/drawing/2016/5/14/chartex" xmlns:mc="http://schemas.openxmlformats.org/markup-compatibility/2006" xmlns:aink="http://schemas.microsoft.com/office/drawing/2016/ink" xmlns:am3d="http://schemas.microsoft.com/office/drawing/2017/model3d" xmlns:o="urn:schemas-microsoft-com:office:office" xmlns:r="http://schemas.openxmlformats.org/officeDocument/2006/relationships" xmlns:m="http://schemas.openxmlformats.org/officeDocument/2006/math" xmlns:v="urn:schemas-microsoft-com:vml" xmlns:wp14="http://schemas.microsoft.com/office/word/2010/wordprocessingDrawing" xmlns:wp="http://schemas.openxmlformats.org/drawingml/2006/wordprocessingDrawing" xmlns:w10="urn:schemas-microsoft-com:office:word" xmlns:w="http://schemas.openxmlformats.org/wordprocessingml/2006/main" xmlns:w14="http://schemas.microsoft.com/office/word/2010/wordml" xmlns:w15="http://schemas.microsoft.com/office/word/2012/wordml" xmlns:w16cex="http://schemas.microsoft.com/office/word/2018/wordml/cex" xmlns:w16cid="http://schemas.microsoft.com/office/word/2016/wordml/cid" xmlns:w16="http://schemas.microsoft.com/office/word/2018/wordml" xmlns:w16se="http://schemas.microsoft.com/office/word/2015/wordml/symex" xmlns:wpg="http://schemas.microsoft.com/office/word/2010/wordprocessingGroup" xmlns:wpi="http://schemas.microsoft.com/office/word/2010/wordprocessingInk" xmlns:wne="http://schemas.microsoft.com/office/word/2006/wordml" xmlns:wps="http://schemas.microsoft.com/office/word/2010/wordprocessingShape" mc:Ignorable="w14 w15 w16se w16cid w16 w16cex wp14">
+<w:document xmlns:wpc="http://schemas.microsoft.com/office/word/2010/wordprocessingCanvas" xmlns:cx="http://schemas.microsoft.com/office/drawing/2014/chartex" xmlns:cx1="http://schemas.microsoft.com/office/drawing/2015/9/8/chartex" xmlns:cx2="http://schemas.microsoft.com/office/drawing/2015/10/21/chartex" xmlns:cx3="http://schemas.microsoft.com/office/drawing/2016/5/9/chartex" xmlns:cx4="http://schemas.microsoft.com/office/drawing/2016/5/10/chartex" xmlns:cx5="http://schemas.microsoft.com/office/drawing/2016/5/11/chartex" xmlns:cx6="http://schemas.microsoft.com/office/drawing/2016/5/12/chartex" xmlns:cx7="http://schemas.microsoft.com/office/drawing/2016/5/13/chartex" xmlns:cx8="http://schemas.microsoft.com/office/drawing/2016/5/14/chartex" xmlns:mc="http://schemas.openxmlformats.org/markup-compatibility/2006" xmlns:aink="http://schemas.microsoft.com/office/drawing/2016/ink" xmlns:am3d="http://schemas.microsoft.com/office/drawing/2017/model3d" xmlns:o="urn:schemas-microsoft-com:office:office" xmlns:r="http://schemas.openxmlformats.org/officeDocument/2006/relationships" xmlns:m="http://schemas.openxmlformats.org/officeDocument/2006/math" xmlns:v="urn:schemas-microsoft-com:vml" xmlns:wp14="http://schemas.microsoft.com/office/word/2010/wordprocessingDrawing" xmlns:wp="http://schemas.openxmlformats.org/drawingml/2006/wordprocessingDrawing" xmlns:w10="urn:schemas-microsoft-com:office:word" xmlns:w="http://schemas.openxmlformats.org/wordprocessingml/2006/main" xmlns:w14="http://schemas.microsoft.com/office/word/2010/wordml" xmlns:w15="http://schemas.microsoft.com/office/word/2012/wordml" xmlns:w16cex="http://schemas.microsoft.com/office/word/2018/wordml/cex" xmlns:w16cid="http://schemas.microsoft.com/office/word/2016/wordml/cid" xmlns:w16="http://schemas.microsoft.com/office/word/2018/wordml" xmlns:w16sdtdh="http://schemas.microsoft.com/office/word/2020/wordml/sdtdatahash" xmlns:w16se="http://schemas.microsoft.com/office/word/2015/wordml/symex" xmlns:wpg="http://schemas.microsoft.com/office/word/2010/wordprocessingGroup" xmlns:wpi="http://schemas.microsoft.com/office/word/2010/wordprocessingInk" xmlns:wne="http://schemas.microsoft.com/office/word/2006/wordml" xmlns:wps="http://schemas.microsoft.com/office/word/2010/wordprocessingShape" mc:Ignorable="w14 w15 w16se w16cid w16 w16cex w16sdtdh wp14">
   <w:body>
     <w:p>
       <w:pPr>
@@ -46,25 +46,7 @@
           <w:szCs w:val="28"/>
           <w:lang w:val="en-US"/>
         </w:rPr>
-        <w:t>As an organizer, I want to create game table</w:t>
-      </w:r>
-      <w:r>
-        <w:rPr>
-          <w:rFonts w:ascii="Times New Roman" w:hAnsi="Times New Roman" w:cs="Times New Roman"/>
-          <w:sz w:val="28"/>
-          <w:szCs w:val="28"/>
-          <w:lang w:val="en-US"/>
-        </w:rPr>
-        <w:t>s and tournaments</w:t>
-      </w:r>
-      <w:r>
-        <w:rPr>
-          <w:rFonts w:ascii="Times New Roman" w:hAnsi="Times New Roman" w:cs="Times New Roman"/>
-          <w:sz w:val="28"/>
-          <w:szCs w:val="28"/>
-          <w:lang w:val="en-US"/>
-        </w:rPr>
-        <w:t>, specifying the card game that will be played on the table, the location and the hour of the event, the number of expected participants, and the amount of the awards, so that I can easily handle the organization of the event.</w:t>
+        <w:t>As a player, I want to organize game tables by specifying place, date, time and card game, so that I can host other players and enjoy playing cards together.</w:t>
       </w:r>
     </w:p>
     <w:p>
@@ -90,7 +72,52 @@
           <w:szCs w:val="28"/>
           <w:lang w:val="en-US"/>
         </w:rPr>
-        <w:t>As a professional poker player, I want to find poker tables that require participants of professional level, so that I can challenge players of my level and increase my reputation.</w:t>
+        <w:t>A</w:t>
+      </w:r>
+      <w:r>
+        <w:rPr>
+          <w:rFonts w:ascii="Times New Roman" w:hAnsi="Times New Roman" w:cs="Times New Roman"/>
+          <w:sz w:val="28"/>
+          <w:szCs w:val="28"/>
+          <w:lang w:val="en-US"/>
+        </w:rPr>
+        <w:t xml:space="preserve">s an organizer, I want to create tournaments by establishing a maximum number of players and a price to participate, so that I can easily manage the </w:t>
+      </w:r>
+      <w:r>
+        <w:rPr>
+          <w:rFonts w:ascii="Times New Roman" w:hAnsi="Times New Roman" w:cs="Times New Roman"/>
+          <w:sz w:val="28"/>
+          <w:szCs w:val="28"/>
+          <w:lang w:val="en-US"/>
+        </w:rPr>
+        <w:t xml:space="preserve">organization </w:t>
+      </w:r>
+      <w:r>
+        <w:rPr>
+          <w:rFonts w:ascii="Times New Roman" w:hAnsi="Times New Roman" w:cs="Times New Roman"/>
+          <w:sz w:val="28"/>
+          <w:szCs w:val="28"/>
+          <w:lang w:val="en-US"/>
+        </w:rPr>
+        <w:t xml:space="preserve">of the </w:t>
+      </w:r>
+      <w:r>
+        <w:rPr>
+          <w:rFonts w:ascii="Times New Roman" w:hAnsi="Times New Roman" w:cs="Times New Roman"/>
+          <w:sz w:val="28"/>
+          <w:szCs w:val="28"/>
+          <w:lang w:val="en-US"/>
+        </w:rPr>
+        <w:t>tournament</w:t>
+      </w:r>
+      <w:r>
+        <w:rPr>
+          <w:rFonts w:ascii="Times New Roman" w:hAnsi="Times New Roman" w:cs="Times New Roman"/>
+          <w:sz w:val="28"/>
+          <w:szCs w:val="28"/>
+          <w:lang w:val="en-US"/>
+        </w:rPr>
+        <w:t>.</w:t>
       </w:r>
     </w:p>
     <w:p>
@@ -116,7 +143,25 @@
           <w:szCs w:val="28"/>
           <w:lang w:val="en-US"/>
         </w:rPr>
-        <w:t>As an amateur player, I want to organize a card game with at least 8 participants, so that I can enjoy the game with a bunch of friends.</w:t>
+        <w:t xml:space="preserve">As a businessman, I want to sponsor tournaments, so that I can promote my </w:t>
+      </w:r>
+      <w:r>
+        <w:rPr>
+          <w:rFonts w:ascii="Times New Roman" w:hAnsi="Times New Roman" w:cs="Times New Roman"/>
+          <w:sz w:val="28"/>
+          <w:szCs w:val="28"/>
+          <w:lang w:val="en-US"/>
+        </w:rPr>
+        <w:t xml:space="preserve">companies and </w:t>
+      </w:r>
+      <w:r>
+        <w:rPr>
+          <w:rFonts w:ascii="Times New Roman" w:hAnsi="Times New Roman" w:cs="Times New Roman"/>
+          <w:sz w:val="28"/>
+          <w:szCs w:val="28"/>
+          <w:lang w:val="en-US"/>
+        </w:rPr>
+        <w:t>business activities.</w:t>
       </w:r>
     </w:p>
     <w:p>
@@ -130,19 +175,41 @@
         <w:contextualSpacing w:val="0"/>
         <w:rPr>
           <w:rFonts w:ascii="Times New Roman" w:hAnsi="Times New Roman" w:cs="Times New Roman"/>
-          <w:sz w:val="28"/>
-          <w:szCs w:val="28"/>
-          <w:lang w:val="en-US"/>
-        </w:rPr>
-      </w:pPr>
-      <w:r>
-        <w:rPr>
-          <w:rFonts w:ascii="Times New Roman" w:hAnsi="Times New Roman" w:cs="Times New Roman"/>
-          <w:sz w:val="28"/>
-          <w:szCs w:val="28"/>
-          <w:lang w:val="en-US"/>
-        </w:rPr>
-        <w:t>As a player, I want to find available game tables in a radius of 30, 100, or 300 kilometers from my position, so that I can decide to join the game or not.</w:t>
+          <w:color w:val="A6A6A6" w:themeColor="background1" w:themeShade="A6"/>
+          <w:sz w:val="28"/>
+          <w:szCs w:val="28"/>
+          <w:lang w:val="en-US"/>
+        </w:rPr>
+      </w:pPr>
+      <w:r>
+        <w:rPr>
+          <w:rFonts w:ascii="Times New Roman" w:hAnsi="Times New Roman" w:cs="Times New Roman"/>
+          <w:color w:val="A6A6A6" w:themeColor="background1" w:themeShade="A6"/>
+          <w:sz w:val="28"/>
+          <w:szCs w:val="28"/>
+          <w:lang w:val="en-US"/>
+        </w:rPr>
+        <w:t xml:space="preserve">As a player, I want to reserve a seat at a </w:t>
+      </w:r>
+      <w:r>
+        <w:rPr>
+          <w:rFonts w:ascii="Times New Roman" w:hAnsi="Times New Roman" w:cs="Times New Roman"/>
+          <w:color w:val="A6A6A6" w:themeColor="background1" w:themeShade="A6"/>
+          <w:sz w:val="28"/>
+          <w:szCs w:val="28"/>
+          <w:lang w:val="en-US"/>
+        </w:rPr>
+        <w:t>tournament</w:t>
+      </w:r>
+      <w:r>
+        <w:rPr>
+          <w:rFonts w:ascii="Times New Roman" w:hAnsi="Times New Roman" w:cs="Times New Roman"/>
+          <w:color w:val="A6A6A6" w:themeColor="background1" w:themeShade="A6"/>
+          <w:sz w:val="28"/>
+          <w:szCs w:val="28"/>
+          <w:lang w:val="en-US"/>
+        </w:rPr>
+        <w:t>, so that I can be sure that I will play the game.</w:t>
       </w:r>
     </w:p>
     <w:p>
@@ -156,19 +223,81 @@
         <w:contextualSpacing w:val="0"/>
         <w:rPr>
           <w:rFonts w:ascii="Times New Roman" w:hAnsi="Times New Roman" w:cs="Times New Roman"/>
-          <w:sz w:val="28"/>
-          <w:szCs w:val="28"/>
-          <w:lang w:val="en-US"/>
-        </w:rPr>
-      </w:pPr>
-      <w:r>
-        <w:rPr>
-          <w:rFonts w:ascii="Times New Roman" w:hAnsi="Times New Roman" w:cs="Times New Roman"/>
-          <w:sz w:val="28"/>
-          <w:szCs w:val="28"/>
-          <w:lang w:val="en-US"/>
-        </w:rPr>
-        <w:t>As a player, I want to reserve a seat at a table, so that I can be sure that I will play the game.</w:t>
+          <w:color w:val="A6A6A6" w:themeColor="background1" w:themeShade="A6"/>
+          <w:sz w:val="28"/>
+          <w:szCs w:val="28"/>
+          <w:lang w:val="en-US"/>
+        </w:rPr>
+      </w:pPr>
+      <w:r>
+        <w:rPr>
+          <w:rFonts w:ascii="Times New Roman" w:hAnsi="Times New Roman" w:cs="Times New Roman"/>
+          <w:color w:val="A6A6A6" w:themeColor="background1" w:themeShade="A6"/>
+          <w:sz w:val="28"/>
+          <w:szCs w:val="28"/>
+          <w:lang w:val="en-US"/>
+        </w:rPr>
+        <w:t xml:space="preserve">As an organizer, I want to declare a winner of a </w:t>
+      </w:r>
+      <w:r>
+        <w:rPr>
+          <w:rFonts w:ascii="Times New Roman" w:hAnsi="Times New Roman" w:cs="Times New Roman"/>
+          <w:color w:val="A6A6A6" w:themeColor="background1" w:themeShade="A6"/>
+          <w:sz w:val="28"/>
+          <w:szCs w:val="28"/>
+          <w:lang w:val="en-US"/>
+        </w:rPr>
+        <w:t>tournament</w:t>
+      </w:r>
+      <w:r>
+        <w:rPr>
+          <w:rFonts w:ascii="Times New Roman" w:hAnsi="Times New Roman" w:cs="Times New Roman"/>
+          <w:color w:val="A6A6A6" w:themeColor="background1" w:themeShade="A6"/>
+          <w:sz w:val="28"/>
+          <w:szCs w:val="28"/>
+          <w:lang w:val="en-US"/>
+        </w:rPr>
+        <w:t xml:space="preserve">, so that I can be sure that there is only </w:t>
+      </w:r>
+      <w:r>
+        <w:rPr>
+          <w:rFonts w:ascii="Times New Roman" w:hAnsi="Times New Roman" w:cs="Times New Roman"/>
+          <w:color w:val="A6A6A6" w:themeColor="background1" w:themeShade="A6"/>
+          <w:sz w:val="28"/>
+          <w:szCs w:val="28"/>
+          <w:lang w:val="en-US"/>
+        </w:rPr>
+        <w:t>one</w:t>
+      </w:r>
+      <w:r>
+        <w:rPr>
+          <w:rFonts w:ascii="Times New Roman" w:hAnsi="Times New Roman" w:cs="Times New Roman"/>
+          <w:color w:val="A6A6A6" w:themeColor="background1" w:themeShade="A6"/>
+          <w:sz w:val="28"/>
+          <w:szCs w:val="28"/>
+          <w:lang w:val="en-US"/>
+        </w:rPr>
+        <w:t xml:space="preserve"> winner per </w:t>
+      </w:r>
+      <w:r>
+        <w:rPr>
+          <w:rFonts w:ascii="Times New Roman" w:hAnsi="Times New Roman" w:cs="Times New Roman"/>
+          <w:color w:val="A6A6A6" w:themeColor="background1" w:themeShade="A6"/>
+          <w:sz w:val="28"/>
+          <w:szCs w:val="28"/>
+          <w:lang w:val="en-US"/>
+        </w:rPr>
+        <w:t>tournament</w:t>
+      </w:r>
+      <w:r>
+        <w:rPr>
+          <w:rFonts w:ascii="Times New Roman" w:hAnsi="Times New Roman" w:cs="Times New Roman"/>
+          <w:color w:val="A6A6A6" w:themeColor="background1" w:themeShade="A6"/>
+          <w:sz w:val="28"/>
+          <w:szCs w:val="28"/>
+          <w:lang w:val="en-US"/>
+        </w:rPr>
+        <w:t>.</w:t>
       </w:r>
     </w:p>
     <w:p>
@@ -182,214 +311,102 @@
         <w:contextualSpacing w:val="0"/>
         <w:rPr>
           <w:rFonts w:ascii="Times New Roman" w:hAnsi="Times New Roman" w:cs="Times New Roman"/>
-          <w:sz w:val="28"/>
-          <w:szCs w:val="28"/>
-          <w:lang w:val="en-US"/>
-        </w:rPr>
-      </w:pPr>
-      <w:r>
-        <w:rPr>
-          <w:rFonts w:ascii="Times New Roman" w:hAnsi="Times New Roman" w:cs="Times New Roman"/>
-          <w:sz w:val="28"/>
-          <w:szCs w:val="28"/>
-          <w:lang w:val="en-US"/>
-        </w:rPr>
-        <w:t>As an organizer, I want to declare a winner of a game</w:t>
-      </w:r>
-      <w:r>
-        <w:rPr>
-          <w:rFonts w:ascii="Times New Roman" w:hAnsi="Times New Roman" w:cs="Times New Roman"/>
-          <w:sz w:val="28"/>
-          <w:szCs w:val="28"/>
-          <w:lang w:val="en-US"/>
-        </w:rPr>
-        <w:t xml:space="preserve">, so that I can be sure that there is only </w:t>
-      </w:r>
-      <w:r>
-        <w:rPr>
-          <w:rFonts w:ascii="Times New Roman" w:hAnsi="Times New Roman" w:cs="Times New Roman"/>
-          <w:sz w:val="28"/>
-          <w:szCs w:val="28"/>
-          <w:lang w:val="en-US"/>
-        </w:rPr>
-        <w:t>one</w:t>
-      </w:r>
-      <w:r>
-        <w:rPr>
-          <w:rFonts w:ascii="Times New Roman" w:hAnsi="Times New Roman" w:cs="Times New Roman"/>
-          <w:sz w:val="28"/>
-          <w:szCs w:val="28"/>
-          <w:lang w:val="en-US"/>
-        </w:rPr>
-        <w:t xml:space="preserve"> winner per table.</w:t>
-      </w:r>
-    </w:p>
-    <w:p>
-      <w:pPr>
-        <w:pStyle w:val="Paragrafoelenco"/>
-        <w:numPr>
-          <w:ilvl w:val="0"/>
-          <w:numId w:val="1"/>
-        </w:numPr>
-        <w:ind w:left="714" w:hanging="357"/>
-        <w:contextualSpacing w:val="0"/>
-        <w:rPr>
-          <w:rFonts w:ascii="Times New Roman" w:hAnsi="Times New Roman" w:cs="Times New Roman"/>
-          <w:sz w:val="28"/>
-          <w:szCs w:val="28"/>
-          <w:lang w:val="en-US"/>
-        </w:rPr>
-      </w:pPr>
-      <w:r>
-        <w:rPr>
-          <w:rFonts w:ascii="Times New Roman" w:hAnsi="Times New Roman" w:cs="Times New Roman"/>
-          <w:sz w:val="28"/>
-          <w:szCs w:val="28"/>
-          <w:lang w:val="en-US"/>
-        </w:rPr>
-        <w:t xml:space="preserve">As an organizer, I want to check how many players have decided to join a table or a tournament, so that I can decide to cancel a game </w:t>
-      </w:r>
-      <w:r>
-        <w:rPr>
-          <w:rFonts w:ascii="Times New Roman" w:hAnsi="Times New Roman" w:cs="Times New Roman"/>
-          <w:sz w:val="28"/>
-          <w:szCs w:val="28"/>
-          <w:lang w:val="en-US"/>
-        </w:rPr>
-        <w:t>if the number of participants is not enough</w:t>
-      </w:r>
-      <w:r>
-        <w:rPr>
-          <w:rFonts w:ascii="Times New Roman" w:hAnsi="Times New Roman" w:cs="Times New Roman"/>
-          <w:sz w:val="28"/>
-          <w:szCs w:val="28"/>
-          <w:lang w:val="en-US"/>
-        </w:rPr>
-        <w:t>.</w:t>
-      </w:r>
-    </w:p>
-    <w:p>
-      <w:pPr>
-        <w:pStyle w:val="Paragrafoelenco"/>
-        <w:numPr>
-          <w:ilvl w:val="0"/>
-          <w:numId w:val="1"/>
-        </w:numPr>
-        <w:ind w:left="714" w:hanging="357"/>
-        <w:contextualSpacing w:val="0"/>
-        <w:rPr>
-          <w:rFonts w:ascii="Times New Roman" w:hAnsi="Times New Roman" w:cs="Times New Roman"/>
-          <w:sz w:val="28"/>
-          <w:szCs w:val="28"/>
-          <w:lang w:val="en-US"/>
-        </w:rPr>
-      </w:pPr>
-      <w:r>
-        <w:rPr>
-          <w:rFonts w:ascii="Times New Roman" w:hAnsi="Times New Roman" w:cs="Times New Roman"/>
-          <w:sz w:val="28"/>
-          <w:szCs w:val="28"/>
-          <w:lang w:val="en-US"/>
-        </w:rPr>
-        <w:t>As a player, I want to be notified if a tournament or a game I had to participate in has been canceled, so that I can avoid unnecessary travels.</w:t>
-      </w:r>
-    </w:p>
-    <w:p>
-      <w:pPr>
-        <w:pStyle w:val="Paragrafoelenco"/>
-        <w:numPr>
-          <w:ilvl w:val="0"/>
-          <w:numId w:val="1"/>
-        </w:numPr>
-        <w:ind w:left="714" w:hanging="357"/>
-        <w:contextualSpacing w:val="0"/>
-        <w:rPr>
-          <w:rFonts w:ascii="Times New Roman" w:hAnsi="Times New Roman" w:cs="Times New Roman"/>
-          <w:color w:val="7F7F7F" w:themeColor="text1" w:themeTint="80"/>
-          <w:sz w:val="28"/>
-          <w:szCs w:val="28"/>
-          <w:lang w:val="en-US"/>
-        </w:rPr>
-      </w:pPr>
-      <w:r>
-        <w:rPr>
-          <w:rFonts w:ascii="Times New Roman" w:hAnsi="Times New Roman" w:cs="Times New Roman"/>
-          <w:color w:val="7F7F7F" w:themeColor="text1" w:themeTint="80"/>
-          <w:sz w:val="28"/>
-          <w:szCs w:val="28"/>
-          <w:lang w:val="en-US"/>
-        </w:rPr>
-        <w:t>As an organizer, I want to have a premium account to gain visibility on my games and tournaments, so that I can attract as many participants as possible.</w:t>
-      </w:r>
-    </w:p>
-    <w:p>
-      <w:pPr>
-        <w:pStyle w:val="Paragrafoelenco"/>
-        <w:numPr>
-          <w:ilvl w:val="0"/>
-          <w:numId w:val="1"/>
-        </w:numPr>
-        <w:ind w:left="714" w:hanging="357"/>
-        <w:contextualSpacing w:val="0"/>
-        <w:rPr>
-          <w:rFonts w:ascii="Times New Roman" w:hAnsi="Times New Roman" w:cs="Times New Roman"/>
-          <w:color w:val="7F7F7F" w:themeColor="text1" w:themeTint="80"/>
-          <w:sz w:val="28"/>
-          <w:szCs w:val="28"/>
-          <w:lang w:val="en-US"/>
-        </w:rPr>
-      </w:pPr>
-      <w:r>
-        <w:rPr>
-          <w:rFonts w:ascii="Times New Roman" w:hAnsi="Times New Roman" w:cs="Times New Roman"/>
-          <w:color w:val="7F7F7F" w:themeColor="text1" w:themeTint="80"/>
-          <w:sz w:val="28"/>
-          <w:szCs w:val="28"/>
-          <w:lang w:val="en-US"/>
-        </w:rPr>
-        <w:t>As an organizer, I want to post an advertisement to look for sponsors for a tournament, so that I add extra money to the awards and attract more players.</w:t>
-      </w:r>
-    </w:p>
-    <w:p>
-      <w:pPr>
-        <w:pStyle w:val="Paragrafoelenco"/>
-        <w:numPr>
-          <w:ilvl w:val="0"/>
-          <w:numId w:val="1"/>
-        </w:numPr>
-        <w:ind w:left="714" w:hanging="357"/>
-        <w:contextualSpacing w:val="0"/>
-        <w:rPr>
-          <w:rFonts w:ascii="Times New Roman" w:hAnsi="Times New Roman" w:cs="Times New Roman"/>
-          <w:color w:val="7F7F7F" w:themeColor="text1" w:themeTint="80"/>
-          <w:sz w:val="28"/>
-          <w:szCs w:val="28"/>
-          <w:lang w:val="en-US"/>
-        </w:rPr>
-      </w:pPr>
-      <w:r>
-        <w:rPr>
-          <w:rFonts w:ascii="Times New Roman" w:hAnsi="Times New Roman" w:cs="Times New Roman"/>
-          <w:color w:val="7F7F7F" w:themeColor="text1" w:themeTint="80"/>
-          <w:sz w:val="28"/>
-          <w:szCs w:val="28"/>
-          <w:lang w:val="en-US"/>
-        </w:rPr>
-        <w:t>As a businessman, I want to sponsor a tournament, so that I can promote my company.</w:t>
-      </w:r>
-    </w:p>
-    <w:p>
-      <w:pPr>
-        <w:pStyle w:val="Paragrafoelenco"/>
-        <w:ind w:left="714"/>
-        <w:contextualSpacing w:val="0"/>
-        <w:rPr>
-          <w:rFonts w:ascii="Times New Roman" w:hAnsi="Times New Roman" w:cs="Times New Roman"/>
-          <w:sz w:val="28"/>
-          <w:szCs w:val="28"/>
-          <w:lang w:val="en-US"/>
-        </w:rPr>
-      </w:pPr>
+          <w:color w:val="A6A6A6" w:themeColor="background1" w:themeShade="A6"/>
+          <w:sz w:val="28"/>
+          <w:szCs w:val="28"/>
+          <w:lang w:val="en-US"/>
+        </w:rPr>
+      </w:pPr>
+      <w:r>
+        <w:rPr>
+          <w:rFonts w:ascii="Times New Roman" w:hAnsi="Times New Roman" w:cs="Times New Roman"/>
+          <w:color w:val="A6A6A6" w:themeColor="background1" w:themeShade="A6"/>
+          <w:sz w:val="28"/>
+          <w:szCs w:val="28"/>
+          <w:lang w:val="en-US"/>
+        </w:rPr>
+        <w:t xml:space="preserve">As a player, I want to be notified if a </w:t>
+      </w:r>
+      <w:r>
+        <w:rPr>
+          <w:rFonts w:ascii="Times New Roman" w:hAnsi="Times New Roman" w:cs="Times New Roman"/>
+          <w:color w:val="A6A6A6" w:themeColor="background1" w:themeShade="A6"/>
+          <w:sz w:val="28"/>
+          <w:szCs w:val="28"/>
+          <w:lang w:val="en-US"/>
+        </w:rPr>
+        <w:t>table</w:t>
+      </w:r>
+      <w:r>
+        <w:rPr>
+          <w:rFonts w:ascii="Times New Roman" w:hAnsi="Times New Roman" w:cs="Times New Roman"/>
+          <w:color w:val="A6A6A6" w:themeColor="background1" w:themeShade="A6"/>
+          <w:sz w:val="28"/>
+          <w:szCs w:val="28"/>
+          <w:lang w:val="en-US"/>
+        </w:rPr>
+        <w:t xml:space="preserve"> or </w:t>
+      </w:r>
+      <w:r>
+        <w:rPr>
+          <w:rFonts w:ascii="Times New Roman" w:hAnsi="Times New Roman" w:cs="Times New Roman"/>
+          <w:color w:val="A6A6A6" w:themeColor="background1" w:themeShade="A6"/>
+          <w:sz w:val="28"/>
+          <w:szCs w:val="28"/>
+          <w:lang w:val="en-US"/>
+        </w:rPr>
+        <w:t xml:space="preserve">tournament </w:t>
+      </w:r>
+      <w:r>
+        <w:rPr>
+          <w:rFonts w:ascii="Times New Roman" w:hAnsi="Times New Roman" w:cs="Times New Roman"/>
+          <w:color w:val="A6A6A6" w:themeColor="background1" w:themeShade="A6"/>
+          <w:sz w:val="28"/>
+          <w:szCs w:val="28"/>
+          <w:lang w:val="en-US"/>
+        </w:rPr>
+        <w:t xml:space="preserve">I </w:t>
+      </w:r>
+      <w:r>
+        <w:rPr>
+          <w:rFonts w:ascii="Times New Roman" w:hAnsi="Times New Roman" w:cs="Times New Roman"/>
+          <w:color w:val="A6A6A6" w:themeColor="background1" w:themeShade="A6"/>
+          <w:sz w:val="28"/>
+          <w:szCs w:val="28"/>
+          <w:lang w:val="en-US"/>
+        </w:rPr>
+        <w:t xml:space="preserve">was supposed </w:t>
+      </w:r>
+      <w:r>
+        <w:rPr>
+          <w:rFonts w:ascii="Times New Roman" w:hAnsi="Times New Roman" w:cs="Times New Roman"/>
+          <w:color w:val="A6A6A6" w:themeColor="background1" w:themeShade="A6"/>
+          <w:sz w:val="28"/>
+          <w:szCs w:val="28"/>
+          <w:lang w:val="en-US"/>
+        </w:rPr>
+        <w:t xml:space="preserve">to participate in </w:t>
+      </w:r>
+      <w:r>
+        <w:rPr>
+          <w:rFonts w:ascii="Times New Roman" w:hAnsi="Times New Roman" w:cs="Times New Roman"/>
+          <w:color w:val="A6A6A6" w:themeColor="background1" w:themeShade="A6"/>
+          <w:sz w:val="28"/>
+          <w:szCs w:val="28"/>
+          <w:lang w:val="en-US"/>
+        </w:rPr>
+        <w:t>is</w:t>
+      </w:r>
+      <w:r>
+        <w:rPr>
+          <w:rFonts w:ascii="Times New Roman" w:hAnsi="Times New Roman" w:cs="Times New Roman"/>
+          <w:color w:val="A6A6A6" w:themeColor="background1" w:themeShade="A6"/>
+          <w:sz w:val="28"/>
+          <w:szCs w:val="28"/>
+          <w:lang w:val="en-US"/>
+        </w:rPr>
+        <w:t xml:space="preserve"> canceled, so that I can avoid unnecessary travels.</w:t>
+      </w:r>
     </w:p>
     <w:p>
       <w:pPr>
@@ -435,51 +452,37 @@
         <w:contextualSpacing w:val="0"/>
         <w:rPr>
           <w:rFonts w:ascii="Times New Roman" w:hAnsi="Times New Roman" w:cs="Times New Roman"/>
-          <w:sz w:val="28"/>
-          <w:szCs w:val="28"/>
-          <w:lang w:val="en-US"/>
-        </w:rPr>
-      </w:pPr>
-      <w:r>
-        <w:rPr>
-          <w:rFonts w:ascii="Times New Roman" w:hAnsi="Times New Roman" w:cs="Times New Roman"/>
-          <w:sz w:val="28"/>
-          <w:szCs w:val="28"/>
-          <w:lang w:val="en-US"/>
-        </w:rPr>
-        <w:t xml:space="preserve">The </w:t>
-      </w:r>
-      <w:r>
-        <w:rPr>
-          <w:rFonts w:ascii="Times New Roman" w:hAnsi="Times New Roman" w:cs="Times New Roman"/>
-          <w:sz w:val="28"/>
-          <w:szCs w:val="28"/>
-          <w:lang w:val="en-US"/>
-        </w:rPr>
-        <w:t xml:space="preserve">system shall </w:t>
-      </w:r>
-      <w:r>
-        <w:rPr>
-          <w:rFonts w:ascii="Times New Roman" w:hAnsi="Times New Roman" w:cs="Times New Roman"/>
-          <w:sz w:val="28"/>
-          <w:szCs w:val="28"/>
-          <w:lang w:val="en-US"/>
-        </w:rPr>
-        <w:t>provide the creation of a new table</w:t>
-      </w:r>
-      <w:r>
-        <w:rPr>
-          <w:rStyle w:val="Rimandonotaapidipagina"/>
-          <w:rFonts w:ascii="Times New Roman" w:hAnsi="Times New Roman" w:cs="Times New Roman"/>
-          <w:sz w:val="28"/>
-          <w:szCs w:val="28"/>
-          <w:lang w:val="en-US"/>
-        </w:rPr>
-        <w:footnoteReference w:id="1"/>
-      </w:r>
-      <w:r>
-        <w:rPr>
-          <w:rFonts w:ascii="Times New Roman" w:hAnsi="Times New Roman" w:cs="Times New Roman"/>
+          <w:color w:val="A6A6A6" w:themeColor="background1" w:themeShade="A6"/>
+          <w:sz w:val="28"/>
+          <w:szCs w:val="28"/>
+          <w:lang w:val="en-US"/>
+        </w:rPr>
+      </w:pPr>
+      <w:r>
+        <w:rPr>
+          <w:rFonts w:ascii="Times New Roman" w:hAnsi="Times New Roman" w:cs="Times New Roman"/>
+          <w:color w:val="A6A6A6" w:themeColor="background1" w:themeShade="A6"/>
+          <w:sz w:val="28"/>
+          <w:szCs w:val="28"/>
+          <w:lang w:val="en-US"/>
+        </w:rPr>
+        <w:t>The system shall provide the creation of a new table</w:t>
+      </w:r>
+      <w:r>
+        <w:rPr>
+          <w:rFonts w:ascii="Times New Roman" w:hAnsi="Times New Roman" w:cs="Times New Roman"/>
+          <w:color w:val="A6A6A6" w:themeColor="background1" w:themeShade="A6"/>
+          <w:sz w:val="28"/>
+          <w:szCs w:val="28"/>
+          <w:vertAlign w:val="superscript"/>
+          <w:lang w:val="en-US"/>
+        </w:rPr>
+        <w:t>1</w:t>
+      </w:r>
+      <w:r>
+        <w:rPr>
+          <w:rFonts w:ascii="Times New Roman" w:hAnsi="Times New Roman" w:cs="Times New Roman"/>
+          <w:color w:val="A6A6A6" w:themeColor="background1" w:themeShade="A6"/>
           <w:sz w:val="28"/>
           <w:szCs w:val="28"/>
           <w:lang w:val="en-US"/>
@@ -496,19 +499,31 @@
         </w:numPr>
         <w:rPr>
           <w:rFonts w:ascii="Times New Roman" w:hAnsi="Times New Roman" w:cs="Times New Roman"/>
-          <w:sz w:val="28"/>
-          <w:szCs w:val="28"/>
-          <w:lang w:val="en-US"/>
-        </w:rPr>
-      </w:pPr>
-      <w:r>
-        <w:rPr>
-          <w:rFonts w:ascii="Times New Roman" w:hAnsi="Times New Roman" w:cs="Times New Roman"/>
-          <w:sz w:val="28"/>
-          <w:szCs w:val="28"/>
-          <w:lang w:val="en-US"/>
-        </w:rPr>
-        <w:t>the address of the place where the game will be played;</w:t>
+          <w:color w:val="A6A6A6" w:themeColor="background1" w:themeShade="A6"/>
+          <w:sz w:val="28"/>
+          <w:szCs w:val="28"/>
+          <w:lang w:val="en-US"/>
+        </w:rPr>
+      </w:pPr>
+      <w:r>
+        <w:rPr>
+          <w:rFonts w:ascii="Times New Roman" w:hAnsi="Times New Roman" w:cs="Times New Roman"/>
+          <w:color w:val="A6A6A6" w:themeColor="background1" w:themeShade="A6"/>
+          <w:sz w:val="28"/>
+          <w:szCs w:val="28"/>
+          <w:lang w:val="en-US"/>
+        </w:rPr>
+        <w:t xml:space="preserve">the </w:t>
+      </w:r>
+      <w:r>
+        <w:rPr>
+          <w:rFonts w:ascii="Times New Roman" w:hAnsi="Times New Roman" w:cs="Times New Roman"/>
+          <w:color w:val="A6A6A6" w:themeColor="background1" w:themeShade="A6"/>
+          <w:sz w:val="28"/>
+          <w:szCs w:val="28"/>
+          <w:lang w:val="en-US"/>
+        </w:rPr>
+        <w:t>identifying (unique) name of the table;</w:t>
       </w:r>
     </w:p>
     <w:p>
@@ -520,20 +535,21 @@
         </w:numPr>
         <w:rPr>
           <w:rFonts w:ascii="Times New Roman" w:hAnsi="Times New Roman" w:cs="Times New Roman"/>
-          <w:sz w:val="28"/>
-          <w:szCs w:val="28"/>
-          <w:lang w:val="en-US"/>
-        </w:rPr>
-      </w:pPr>
-      <w:r>
-        <w:rPr>
-          <w:rFonts w:ascii="Times New Roman" w:hAnsi="Times New Roman" w:cs="Times New Roman"/>
-          <w:sz w:val="28"/>
-          <w:szCs w:val="28"/>
-          <w:lang w:val="en-US"/>
-        </w:rPr>
-        <w:lastRenderedPageBreak/>
-        <w:t>date and time of the game;</w:t>
+          <w:color w:val="A6A6A6" w:themeColor="background1" w:themeShade="A6"/>
+          <w:sz w:val="28"/>
+          <w:szCs w:val="28"/>
+          <w:lang w:val="en-US"/>
+        </w:rPr>
+      </w:pPr>
+      <w:r>
+        <w:rPr>
+          <w:rFonts w:ascii="Times New Roman" w:hAnsi="Times New Roman" w:cs="Times New Roman"/>
+          <w:color w:val="A6A6A6" w:themeColor="background1" w:themeShade="A6"/>
+          <w:sz w:val="28"/>
+          <w:szCs w:val="28"/>
+          <w:lang w:val="en-US"/>
+        </w:rPr>
+        <w:t>the address of the place where the game will be played;</w:t>
       </w:r>
     </w:p>
     <w:p>
@@ -545,19 +561,21 @@
         </w:numPr>
         <w:rPr>
           <w:rFonts w:ascii="Times New Roman" w:hAnsi="Times New Roman" w:cs="Times New Roman"/>
-          <w:sz w:val="28"/>
-          <w:szCs w:val="28"/>
-          <w:lang w:val="en-US"/>
-        </w:rPr>
-      </w:pPr>
-      <w:r>
-        <w:rPr>
-          <w:rFonts w:ascii="Times New Roman" w:hAnsi="Times New Roman" w:cs="Times New Roman"/>
-          <w:sz w:val="28"/>
-          <w:szCs w:val="28"/>
-          <w:lang w:val="en-US"/>
-        </w:rPr>
-        <w:t>minimum and maximum number of participants;</w:t>
+          <w:color w:val="A6A6A6" w:themeColor="background1" w:themeShade="A6"/>
+          <w:sz w:val="28"/>
+          <w:szCs w:val="28"/>
+          <w:lang w:val="en-US"/>
+        </w:rPr>
+      </w:pPr>
+      <w:r>
+        <w:rPr>
+          <w:rFonts w:ascii="Times New Roman" w:hAnsi="Times New Roman" w:cs="Times New Roman"/>
+          <w:color w:val="A6A6A6" w:themeColor="background1" w:themeShade="A6"/>
+          <w:sz w:val="28"/>
+          <w:szCs w:val="28"/>
+          <w:lang w:val="en-US"/>
+        </w:rPr>
+        <w:t>date and time of the game;</w:t>
       </w:r>
     </w:p>
     <w:p>
@@ -569,172 +587,94 @@
         </w:numPr>
         <w:rPr>
           <w:rFonts w:ascii="Times New Roman" w:hAnsi="Times New Roman" w:cs="Times New Roman"/>
-          <w:sz w:val="28"/>
-          <w:szCs w:val="28"/>
-          <w:lang w:val="en-US"/>
-        </w:rPr>
-      </w:pPr>
-      <w:r>
-        <w:rPr>
-          <w:rFonts w:ascii="Times New Roman" w:hAnsi="Times New Roman" w:cs="Times New Roman"/>
-          <w:sz w:val="28"/>
-          <w:szCs w:val="28"/>
-          <w:lang w:val="en-US"/>
-        </w:rPr>
-        <w:t>amount of the awards, if any;</w:t>
+          <w:color w:val="A6A6A6" w:themeColor="background1" w:themeShade="A6"/>
+          <w:sz w:val="28"/>
+          <w:szCs w:val="28"/>
+          <w:lang w:val="en-US"/>
+        </w:rPr>
+      </w:pPr>
+      <w:r>
+        <w:rPr>
+          <w:rFonts w:ascii="Times New Roman" w:hAnsi="Times New Roman" w:cs="Times New Roman"/>
+          <w:color w:val="A6A6A6" w:themeColor="background1" w:themeShade="A6"/>
+          <w:sz w:val="28"/>
+          <w:szCs w:val="28"/>
+          <w:lang w:val="en-US"/>
+        </w:rPr>
+        <w:t>type of card game</w:t>
+      </w:r>
+      <w:r>
+        <w:rPr>
+          <w:rFonts w:ascii="Times New Roman" w:hAnsi="Times New Roman" w:cs="Times New Roman"/>
+          <w:color w:val="A6A6A6" w:themeColor="background1" w:themeShade="A6"/>
+          <w:sz w:val="28"/>
+          <w:szCs w:val="28"/>
+          <w:vertAlign w:val="superscript"/>
+          <w:lang w:val="en-US"/>
+        </w:rPr>
+        <w:t>2</w:t>
+      </w:r>
+      <w:r>
+        <w:rPr>
+          <w:rFonts w:ascii="Times New Roman" w:hAnsi="Times New Roman" w:cs="Times New Roman"/>
+          <w:color w:val="A6A6A6" w:themeColor="background1" w:themeShade="A6"/>
+          <w:sz w:val="28"/>
+          <w:szCs w:val="28"/>
+          <w:lang w:val="en-US"/>
+        </w:rPr>
+        <w:t xml:space="preserve"> that will be played;</w:t>
       </w:r>
     </w:p>
     <w:p>
       <w:pPr>
-        <w:pStyle w:val="Paragrafoelenco"/>
-        <w:numPr>
-          <w:ilvl w:val="0"/>
-          <w:numId w:val="3"/>
-        </w:numPr>
-        <w:rPr>
-          <w:rFonts w:ascii="Times New Roman" w:hAnsi="Times New Roman" w:cs="Times New Roman"/>
-          <w:sz w:val="28"/>
-          <w:szCs w:val="28"/>
-          <w:lang w:val="en-US"/>
-        </w:rPr>
-      </w:pPr>
-      <w:r>
-        <w:rPr>
-          <w:rFonts w:ascii="Times New Roman" w:hAnsi="Times New Roman" w:cs="Times New Roman"/>
-          <w:sz w:val="28"/>
-          <w:szCs w:val="28"/>
-          <w:lang w:val="en-US"/>
-        </w:rPr>
-        <w:t>type of card game</w:t>
-      </w:r>
-      <w:r>
-        <w:rPr>
-          <w:rStyle w:val="Rimandonotaapidipagina"/>
-          <w:rFonts w:ascii="Times New Roman" w:hAnsi="Times New Roman" w:cs="Times New Roman"/>
-          <w:sz w:val="28"/>
-          <w:szCs w:val="28"/>
-          <w:lang w:val="en-US"/>
-        </w:rPr>
-        <w:footnoteReference w:id="2"/>
-      </w:r>
-      <w:r>
-        <w:rPr>
-          <w:rFonts w:ascii="Times New Roman" w:hAnsi="Times New Roman" w:cs="Times New Roman"/>
-          <w:sz w:val="28"/>
-          <w:szCs w:val="28"/>
-          <w:lang w:val="en-US"/>
-        </w:rPr>
-        <w:t xml:space="preserve"> that will be played;</w:t>
-      </w:r>
-    </w:p>
-    <w:p>
-      <w:pPr>
-        <w:pStyle w:val="Paragrafoelenco"/>
-        <w:numPr>
-          <w:ilvl w:val="0"/>
-          <w:numId w:val="3"/>
-        </w:numPr>
-        <w:rPr>
-          <w:rFonts w:ascii="Times New Roman" w:hAnsi="Times New Roman" w:cs="Times New Roman"/>
-          <w:sz w:val="28"/>
-          <w:szCs w:val="28"/>
-          <w:lang w:val="en-US"/>
-        </w:rPr>
-      </w:pPr>
-      <w:r>
-        <w:rPr>
-          <w:rFonts w:ascii="Times New Roman" w:hAnsi="Times New Roman" w:cs="Times New Roman"/>
-          <w:sz w:val="28"/>
-          <w:szCs w:val="28"/>
-          <w:lang w:val="en-US"/>
-        </w:rPr>
-        <w:t>level of the table: amateur or professional;</w:t>
-      </w:r>
-    </w:p>
-    <w:p>
-      <w:pPr>
-        <w:pStyle w:val="Paragrafoelenco"/>
-        <w:numPr>
-          <w:ilvl w:val="0"/>
-          <w:numId w:val="3"/>
-        </w:numPr>
-        <w:rPr>
-          <w:rFonts w:ascii="Times New Roman" w:hAnsi="Times New Roman" w:cs="Times New Roman"/>
-          <w:sz w:val="28"/>
-          <w:szCs w:val="28"/>
-          <w:lang w:val="en-US"/>
-        </w:rPr>
-      </w:pPr>
-      <w:r>
-        <w:rPr>
-          <w:rFonts w:ascii="Times New Roman" w:hAnsi="Times New Roman" w:cs="Times New Roman"/>
-          <w:sz w:val="28"/>
-          <w:szCs w:val="28"/>
-          <w:lang w:val="en-US"/>
-        </w:rPr>
-        <w:t>price to seat at the table, if any;</w:t>
-      </w:r>
-    </w:p>
-    <w:p>
-      <w:pPr>
-        <w:pStyle w:val="Paragrafoelenco"/>
-        <w:numPr>
-          <w:ilvl w:val="0"/>
-          <w:numId w:val="3"/>
-        </w:numPr>
-        <w:rPr>
-          <w:rFonts w:ascii="Times New Roman" w:hAnsi="Times New Roman" w:cs="Times New Roman"/>
-          <w:sz w:val="28"/>
-          <w:szCs w:val="28"/>
-          <w:lang w:val="en-US"/>
-        </w:rPr>
-      </w:pPr>
-      <w:r>
-        <w:rPr>
-          <w:rFonts w:ascii="Times New Roman" w:hAnsi="Times New Roman" w:cs="Times New Roman"/>
-          <w:sz w:val="28"/>
-          <w:szCs w:val="28"/>
-          <w:lang w:val="en-US"/>
-        </w:rPr>
-        <w:t>rules to be respected, if any;</w:t>
-      </w:r>
-    </w:p>
-    <w:p>
-      <w:pPr>
         <w:ind w:left="708"/>
         <w:rPr>
           <w:rFonts w:ascii="Times New Roman" w:hAnsi="Times New Roman" w:cs="Times New Roman"/>
-          <w:sz w:val="28"/>
-          <w:szCs w:val="28"/>
-          <w:lang w:val="en-US"/>
-        </w:rPr>
-      </w:pPr>
-      <w:r>
-        <w:rPr>
-          <w:rFonts w:ascii="Times New Roman" w:hAnsi="Times New Roman" w:cs="Times New Roman"/>
-          <w:sz w:val="28"/>
-          <w:szCs w:val="28"/>
-          <w:lang w:val="en-US"/>
-        </w:rPr>
-        <w:t>The system shall provide this feature to organizer users and player users, but the last ones can only create amateur level tables, with a maximum number o</w:t>
-      </w:r>
-      <w:r>
-        <w:rPr>
-          <w:rFonts w:ascii="Times New Roman" w:hAnsi="Times New Roman" w:cs="Times New Roman"/>
-          <w:sz w:val="28"/>
-          <w:szCs w:val="28"/>
-          <w:lang w:val="en-US"/>
-        </w:rPr>
-        <w:t>f</w:t>
-      </w:r>
-      <w:r>
-        <w:rPr>
-          <w:rFonts w:ascii="Times New Roman" w:hAnsi="Times New Roman" w:cs="Times New Roman"/>
-          <w:sz w:val="28"/>
-          <w:szCs w:val="28"/>
-          <w:lang w:val="en-US"/>
-        </w:rPr>
-        <w:t xml:space="preserve"> participants equal to 8.</w:t>
+          <w:color w:val="A6A6A6" w:themeColor="background1" w:themeShade="A6"/>
+          <w:sz w:val="28"/>
+          <w:szCs w:val="28"/>
+          <w:lang w:val="en-US"/>
+        </w:rPr>
+      </w:pPr>
+      <w:r>
+        <w:rPr>
+          <w:rFonts w:ascii="Times New Roman" w:hAnsi="Times New Roman" w:cs="Times New Roman"/>
+          <w:color w:val="A6A6A6" w:themeColor="background1" w:themeShade="A6"/>
+          <w:sz w:val="28"/>
+          <w:szCs w:val="28"/>
+          <w:lang w:val="en-US"/>
+        </w:rPr>
+        <w:t xml:space="preserve">The system shall provide this feature to </w:t>
+      </w:r>
+      <w:r>
+        <w:rPr>
+          <w:rFonts w:ascii="Times New Roman" w:hAnsi="Times New Roman" w:cs="Times New Roman"/>
+          <w:color w:val="A6A6A6" w:themeColor="background1" w:themeShade="A6"/>
+          <w:sz w:val="28"/>
+          <w:szCs w:val="28"/>
+          <w:lang w:val="en-US"/>
+        </w:rPr>
+        <w:t xml:space="preserve">both </w:t>
+      </w:r>
+      <w:r>
+        <w:rPr>
+          <w:rFonts w:ascii="Times New Roman" w:hAnsi="Times New Roman" w:cs="Times New Roman"/>
+          <w:color w:val="A6A6A6" w:themeColor="background1" w:themeShade="A6"/>
+          <w:sz w:val="28"/>
+          <w:szCs w:val="28"/>
+          <w:lang w:val="en-US"/>
+        </w:rPr>
+        <w:t>organizer users and player users</w:t>
+      </w:r>
+      <w:r>
+        <w:rPr>
+          <w:rFonts w:ascii="Times New Roman" w:hAnsi="Times New Roman" w:cs="Times New Roman"/>
+          <w:color w:val="A6A6A6" w:themeColor="background1" w:themeShade="A6"/>
+          <w:sz w:val="28"/>
+          <w:szCs w:val="28"/>
+          <w:lang w:val="en-US"/>
+        </w:rPr>
+        <w:t>.</w:t>
       </w:r>
     </w:p>
     <w:p>
@@ -760,25 +700,169 @@
           <w:szCs w:val="28"/>
           <w:lang w:val="en-US"/>
         </w:rPr>
-        <w:t>The system shall provide the reservation of a seat at a table</w:t>
-      </w:r>
-      <w:r>
-        <w:rPr>
-          <w:rFonts w:ascii="Times New Roman" w:hAnsi="Times New Roman" w:cs="Times New Roman"/>
-          <w:sz w:val="28"/>
-          <w:szCs w:val="28"/>
-          <w:lang w:val="en-US"/>
-        </w:rPr>
-        <w:t>/tournament</w:t>
-      </w:r>
-      <w:r>
-        <w:rPr>
-          <w:rFonts w:ascii="Times New Roman" w:hAnsi="Times New Roman" w:cs="Times New Roman"/>
-          <w:sz w:val="28"/>
-          <w:szCs w:val="28"/>
-          <w:lang w:val="en-US"/>
-        </w:rPr>
-        <w:t xml:space="preserve"> for player users.</w:t>
+        <w:t xml:space="preserve">The system shall provide </w:t>
+      </w:r>
+      <w:r>
+        <w:rPr>
+          <w:rFonts w:ascii="Times New Roman" w:hAnsi="Times New Roman" w:cs="Times New Roman"/>
+          <w:sz w:val="28"/>
+          <w:szCs w:val="28"/>
+          <w:lang w:val="en-US"/>
+        </w:rPr>
+        <w:t>seat</w:t>
+      </w:r>
+      <w:r>
+        <w:rPr>
+          <w:rFonts w:ascii="Times New Roman" w:hAnsi="Times New Roman" w:cs="Times New Roman"/>
+          <w:sz w:val="28"/>
+          <w:szCs w:val="28"/>
+          <w:lang w:val="en-US"/>
+        </w:rPr>
+        <w:t xml:space="preserve"> reservation</w:t>
+      </w:r>
+      <w:r>
+        <w:rPr>
+          <w:rFonts w:ascii="Times New Roman" w:hAnsi="Times New Roman" w:cs="Times New Roman"/>
+          <w:sz w:val="28"/>
+          <w:szCs w:val="28"/>
+          <w:lang w:val="en-US"/>
+        </w:rPr>
+        <w:t>s</w:t>
+      </w:r>
+      <w:r>
+        <w:rPr>
+          <w:rFonts w:ascii="Times New Roman" w:hAnsi="Times New Roman" w:cs="Times New Roman"/>
+          <w:sz w:val="28"/>
+          <w:szCs w:val="28"/>
+          <w:lang w:val="en-US"/>
+        </w:rPr>
+        <w:t xml:space="preserve"> at table</w:t>
+      </w:r>
+      <w:r>
+        <w:rPr>
+          <w:rFonts w:ascii="Times New Roman" w:hAnsi="Times New Roman" w:cs="Times New Roman"/>
+          <w:sz w:val="28"/>
+          <w:szCs w:val="28"/>
+          <w:lang w:val="en-US"/>
+        </w:rPr>
+        <w:t xml:space="preserve">s and </w:t>
+      </w:r>
+      <w:r>
+        <w:rPr>
+          <w:rFonts w:ascii="Times New Roman" w:hAnsi="Times New Roman" w:cs="Times New Roman"/>
+          <w:sz w:val="28"/>
+          <w:szCs w:val="28"/>
+          <w:lang w:val="en-US"/>
+        </w:rPr>
+        <w:t>tournament</w:t>
+      </w:r>
+      <w:r>
+        <w:rPr>
+          <w:rFonts w:ascii="Times New Roman" w:hAnsi="Times New Roman" w:cs="Times New Roman"/>
+          <w:sz w:val="28"/>
+          <w:szCs w:val="28"/>
+          <w:lang w:val="en-US"/>
+        </w:rPr>
+        <w:t>s</w:t>
+      </w:r>
+      <w:r>
+        <w:rPr>
+          <w:rFonts w:ascii="Times New Roman" w:hAnsi="Times New Roman" w:cs="Times New Roman"/>
+          <w:sz w:val="28"/>
+          <w:szCs w:val="28"/>
+          <w:lang w:val="en-US"/>
+        </w:rPr>
+        <w:t xml:space="preserve"> </w:t>
+      </w:r>
+      <w:r>
+        <w:rPr>
+          <w:rFonts w:ascii="Times New Roman" w:hAnsi="Times New Roman" w:cs="Times New Roman"/>
+          <w:sz w:val="28"/>
+          <w:szCs w:val="28"/>
+          <w:lang w:val="en-US"/>
+        </w:rPr>
+        <w:t>only to</w:t>
+      </w:r>
+      <w:r>
+        <w:rPr>
+          <w:rFonts w:ascii="Times New Roman" w:hAnsi="Times New Roman" w:cs="Times New Roman"/>
+          <w:sz w:val="28"/>
+          <w:szCs w:val="28"/>
+          <w:lang w:val="en-US"/>
+        </w:rPr>
+        <w:t xml:space="preserve"> </w:t>
+      </w:r>
+      <w:r>
+        <w:rPr>
+          <w:rFonts w:ascii="Times New Roman" w:hAnsi="Times New Roman" w:cs="Times New Roman"/>
+          <w:sz w:val="28"/>
+          <w:szCs w:val="28"/>
+          <w:lang w:val="en-US"/>
+        </w:rPr>
+        <w:t>users with player-type accounts</w:t>
+      </w:r>
+      <w:r>
+        <w:rPr>
+          <w:rFonts w:ascii="Times New Roman" w:hAnsi="Times New Roman" w:cs="Times New Roman"/>
+          <w:sz w:val="28"/>
+          <w:szCs w:val="28"/>
+          <w:lang w:val="en-US"/>
+        </w:rPr>
+        <w:t xml:space="preserve"> </w:t>
+      </w:r>
+      <w:r>
+        <w:rPr>
+          <w:rFonts w:ascii="Times New Roman" w:hAnsi="Times New Roman" w:cs="Times New Roman"/>
+          <w:sz w:val="28"/>
+          <w:szCs w:val="28"/>
+          <w:lang w:val="en-US"/>
+        </w:rPr>
+        <w:t xml:space="preserve">and only within 1 hour from the start of </w:t>
+      </w:r>
+      <w:r>
+        <w:rPr>
+          <w:rFonts w:ascii="Times New Roman" w:hAnsi="Times New Roman" w:cs="Times New Roman"/>
+          <w:sz w:val="28"/>
+          <w:szCs w:val="28"/>
+          <w:lang w:val="en-US"/>
+        </w:rPr>
+        <w:t>the</w:t>
+      </w:r>
+      <w:r>
+        <w:rPr>
+          <w:rFonts w:ascii="Times New Roman" w:hAnsi="Times New Roman" w:cs="Times New Roman"/>
+          <w:sz w:val="28"/>
+          <w:szCs w:val="28"/>
+          <w:lang w:val="en-US"/>
+        </w:rPr>
+        <w:t xml:space="preserve"> table and 3 hours from the start of </w:t>
+      </w:r>
+      <w:r>
+        <w:rPr>
+          <w:rFonts w:ascii="Times New Roman" w:hAnsi="Times New Roman" w:cs="Times New Roman"/>
+          <w:sz w:val="28"/>
+          <w:szCs w:val="28"/>
+          <w:lang w:val="en-US"/>
+        </w:rPr>
+        <w:t>the</w:t>
+      </w:r>
+      <w:r>
+        <w:rPr>
+          <w:rFonts w:ascii="Times New Roman" w:hAnsi="Times New Roman" w:cs="Times New Roman"/>
+          <w:sz w:val="28"/>
+          <w:szCs w:val="28"/>
+          <w:lang w:val="en-US"/>
+        </w:rPr>
+        <w:t xml:space="preserve"> tournament</w:t>
+      </w:r>
+      <w:r>
+        <w:rPr>
+          <w:rFonts w:ascii="Times New Roman" w:hAnsi="Times New Roman" w:cs="Times New Roman"/>
+          <w:sz w:val="28"/>
+          <w:szCs w:val="28"/>
+          <w:lang w:val="en-US"/>
+        </w:rPr>
+        <w:t>.</w:t>
       </w:r>
     </w:p>
     <w:p>
@@ -804,16 +888,43 @@
           <w:szCs w:val="28"/>
           <w:lang w:val="en-US"/>
         </w:rPr>
-        <w:t xml:space="preserve">The system shall provide a feature to find tables to participate in, </w:t>
-      </w:r>
-      <w:r>
-        <w:rPr>
-          <w:rFonts w:ascii="Times New Roman" w:hAnsi="Times New Roman" w:cs="Times New Roman"/>
-          <w:sz w:val="28"/>
-          <w:szCs w:val="28"/>
-          <w:lang w:val="en-US"/>
-        </w:rPr>
-        <w:t>within a 30, 100, 300 kilometers radius of the search point.</w:t>
+        <w:t>The system shall provide tournament</w:t>
+      </w:r>
+      <w:r>
+        <w:rPr>
+          <w:rFonts w:ascii="Times New Roman" w:hAnsi="Times New Roman" w:cs="Times New Roman"/>
+          <w:sz w:val="28"/>
+          <w:szCs w:val="28"/>
+          <w:lang w:val="en-US"/>
+        </w:rPr>
+        <w:t>s</w:t>
+      </w:r>
+      <w:r>
+        <w:rPr>
+          <w:rFonts w:ascii="Times New Roman" w:hAnsi="Times New Roman" w:cs="Times New Roman"/>
+          <w:sz w:val="28"/>
+          <w:szCs w:val="28"/>
+          <w:lang w:val="en-US"/>
+        </w:rPr>
+        <w:t xml:space="preserve"> sponsorship to users with businessman-type accounts, specifying the business activity to be used as </w:t>
+      </w:r>
+      <w:r>
+        <w:rPr>
+          <w:rFonts w:ascii="Times New Roman" w:hAnsi="Times New Roman" w:cs="Times New Roman"/>
+          <w:sz w:val="28"/>
+          <w:szCs w:val="28"/>
+          <w:lang w:val="en-US"/>
+        </w:rPr>
+        <w:t xml:space="preserve">a </w:t>
+      </w:r>
+      <w:r>
+        <w:rPr>
+          <w:rFonts w:ascii="Times New Roman" w:hAnsi="Times New Roman" w:cs="Times New Roman"/>
+          <w:sz w:val="28"/>
+          <w:szCs w:val="28"/>
+          <w:lang w:val="en-US"/>
+        </w:rPr>
+        <w:t>sponsor.</w:t>
       </w:r>
     </w:p>
     <w:p>
@@ -827,19 +938,21 @@
         <w:contextualSpacing w:val="0"/>
         <w:rPr>
           <w:rFonts w:ascii="Times New Roman" w:hAnsi="Times New Roman" w:cs="Times New Roman"/>
-          <w:sz w:val="28"/>
-          <w:szCs w:val="28"/>
-          <w:lang w:val="en-US"/>
-        </w:rPr>
-      </w:pPr>
-      <w:r>
-        <w:rPr>
-          <w:rFonts w:ascii="Times New Roman" w:hAnsi="Times New Roman" w:cs="Times New Roman"/>
-          <w:sz w:val="28"/>
-          <w:szCs w:val="28"/>
-          <w:lang w:val="en-US"/>
-        </w:rPr>
-        <w:t>The system shall provide the creation of tournaments, which can last even more than a single day. Only organizer users should have this feature.</w:t>
+          <w:color w:val="A6A6A6" w:themeColor="background1" w:themeShade="A6"/>
+          <w:sz w:val="28"/>
+          <w:szCs w:val="28"/>
+          <w:lang w:val="en-US"/>
+        </w:rPr>
+      </w:pPr>
+      <w:r>
+        <w:rPr>
+          <w:rFonts w:ascii="Times New Roman" w:hAnsi="Times New Roman" w:cs="Times New Roman"/>
+          <w:color w:val="A6A6A6" w:themeColor="background1" w:themeShade="A6"/>
+          <w:sz w:val="28"/>
+          <w:szCs w:val="28"/>
+          <w:lang w:val="en-US"/>
+        </w:rPr>
+        <w:t>The system shall provide the declaration of a winner among the participants of a table or tournament, but only to the organizer of the table or tournament.</w:t>
       </w:r>
     </w:p>
     <w:p>
@@ -853,41 +966,41 @@
         <w:contextualSpacing w:val="0"/>
         <w:rPr>
           <w:rFonts w:ascii="Times New Roman" w:hAnsi="Times New Roman" w:cs="Times New Roman"/>
-          <w:color w:val="7F7F7F" w:themeColor="text1" w:themeTint="80"/>
-          <w:sz w:val="28"/>
-          <w:szCs w:val="28"/>
-          <w:lang w:val="en-US"/>
-        </w:rPr>
-      </w:pPr>
-      <w:r>
-        <w:rPr>
-          <w:rFonts w:ascii="Times New Roman" w:hAnsi="Times New Roman" w:cs="Times New Roman"/>
-          <w:color w:val="7F7F7F" w:themeColor="text1" w:themeTint="80"/>
-          <w:sz w:val="28"/>
-          <w:szCs w:val="28"/>
-          <w:lang w:val="en-US"/>
-        </w:rPr>
-        <w:t xml:space="preserve">The system shall provide the posting of an </w:t>
-      </w:r>
-      <w:r>
-        <w:rPr>
-          <w:rFonts w:ascii="Times New Roman" w:hAnsi="Times New Roman" w:cs="Times New Roman"/>
-          <w:color w:val="7F7F7F" w:themeColor="text1" w:themeTint="80"/>
-          <w:sz w:val="28"/>
-          <w:szCs w:val="28"/>
-          <w:lang w:val="en-US"/>
-        </w:rPr>
-        <w:t>announcement</w:t>
-      </w:r>
-      <w:r>
-        <w:rPr>
-          <w:rFonts w:ascii="Times New Roman" w:hAnsi="Times New Roman" w:cs="Times New Roman"/>
-          <w:color w:val="7F7F7F" w:themeColor="text1" w:themeTint="80"/>
-          <w:sz w:val="28"/>
-          <w:szCs w:val="28"/>
-          <w:lang w:val="en-US"/>
-        </w:rPr>
-        <w:t xml:space="preserve"> to look for sponsors for a tournament.</w:t>
+          <w:color w:val="A6A6A6" w:themeColor="background1" w:themeShade="A6"/>
+          <w:sz w:val="28"/>
+          <w:szCs w:val="28"/>
+          <w:lang w:val="en-US"/>
+        </w:rPr>
+      </w:pPr>
+      <w:r>
+        <w:rPr>
+          <w:rFonts w:ascii="Times New Roman" w:hAnsi="Times New Roman" w:cs="Times New Roman"/>
+          <w:color w:val="A6A6A6" w:themeColor="background1" w:themeShade="A6"/>
+          <w:sz w:val="28"/>
+          <w:szCs w:val="28"/>
+          <w:lang w:val="en-US"/>
+        </w:rPr>
+        <w:t xml:space="preserve">The system shall provide cancellation of a </w:t>
+      </w:r>
+      <w:r>
+        <w:rPr>
+          <w:rFonts w:ascii="Times New Roman" w:hAnsi="Times New Roman" w:cs="Times New Roman"/>
+          <w:color w:val="A6A6A6" w:themeColor="background1" w:themeShade="A6"/>
+          <w:sz w:val="28"/>
+          <w:szCs w:val="28"/>
+          <w:lang w:val="en-US"/>
+        </w:rPr>
+        <w:t xml:space="preserve">scheduled </w:t>
+      </w:r>
+      <w:r>
+        <w:rPr>
+          <w:rFonts w:ascii="Times New Roman" w:hAnsi="Times New Roman" w:cs="Times New Roman"/>
+          <w:color w:val="A6A6A6" w:themeColor="background1" w:themeShade="A6"/>
+          <w:sz w:val="28"/>
+          <w:szCs w:val="28"/>
+          <w:lang w:val="en-US"/>
+        </w:rPr>
+        <w:t>table or tournament, but no later than 1 hour from the start of the game or tournament.</w:t>
       </w:r>
     </w:p>
     <w:p>
@@ -910,52 +1023,83 @@
       <w:r>
         <w:rPr>
           <w:rFonts w:ascii="Times New Roman" w:hAnsi="Times New Roman" w:cs="Times New Roman"/>
-          <w:color w:val="7F7F7F" w:themeColor="text1" w:themeTint="80"/>
-          <w:sz w:val="28"/>
-          <w:szCs w:val="28"/>
-          <w:lang w:val="en-US"/>
-        </w:rPr>
-        <w:t xml:space="preserve">The system shall provide a feature </w:t>
-      </w:r>
-      <w:r>
-        <w:rPr>
-          <w:rFonts w:ascii="Times New Roman" w:hAnsi="Times New Roman" w:cs="Times New Roman"/>
-          <w:color w:val="7F7F7F" w:themeColor="text1" w:themeTint="80"/>
-          <w:sz w:val="28"/>
-          <w:szCs w:val="28"/>
-          <w:lang w:val="en-US"/>
-        </w:rPr>
-        <w:t>for</w:t>
-      </w:r>
-      <w:r>
-        <w:rPr>
-          <w:rFonts w:ascii="Times New Roman" w:hAnsi="Times New Roman" w:cs="Times New Roman"/>
-          <w:color w:val="7F7F7F" w:themeColor="text1" w:themeTint="80"/>
-          <w:sz w:val="28"/>
-          <w:szCs w:val="28"/>
-          <w:lang w:val="en-US"/>
-        </w:rPr>
-        <w:t xml:space="preserve"> businessman users to sponsor a tournament, for which an </w:t>
-      </w:r>
-      <w:r>
-        <w:rPr>
-          <w:rFonts w:ascii="Times New Roman" w:hAnsi="Times New Roman" w:cs="Times New Roman"/>
-          <w:color w:val="7F7F7F" w:themeColor="text1" w:themeTint="80"/>
-          <w:sz w:val="28"/>
-          <w:szCs w:val="28"/>
-          <w:lang w:val="en-US"/>
-        </w:rPr>
-        <w:t>announcement</w:t>
-      </w:r>
-      <w:r>
-        <w:rPr>
-          <w:rFonts w:ascii="Times New Roman" w:hAnsi="Times New Roman" w:cs="Times New Roman"/>
-          <w:color w:val="7F7F7F" w:themeColor="text1" w:themeTint="80"/>
-          <w:sz w:val="28"/>
-          <w:szCs w:val="28"/>
-          <w:lang w:val="en-US"/>
-        </w:rPr>
-        <w:t xml:space="preserve"> to look for sponsors has been published.</w:t>
+          <w:sz w:val="28"/>
+          <w:szCs w:val="28"/>
+          <w:lang w:val="en-US"/>
+        </w:rPr>
+        <w:t xml:space="preserve">The system shall send a notification to the participants of a table or tournament when </w:t>
+      </w:r>
+      <w:r>
+        <w:rPr>
+          <w:rFonts w:ascii="Times New Roman" w:hAnsi="Times New Roman" w:cs="Times New Roman"/>
+          <w:sz w:val="28"/>
+          <w:szCs w:val="28"/>
+          <w:lang w:val="en-US"/>
+        </w:rPr>
+        <w:t>it is canceled</w:t>
+      </w:r>
+      <w:r>
+        <w:rPr>
+          <w:rFonts w:ascii="Times New Roman" w:hAnsi="Times New Roman" w:cs="Times New Roman"/>
+          <w:sz w:val="28"/>
+          <w:szCs w:val="28"/>
+          <w:lang w:val="en-US"/>
+        </w:rPr>
+        <w:t xml:space="preserve">, specifying </w:t>
+      </w:r>
+      <w:r>
+        <w:rPr>
+          <w:rFonts w:ascii="Times New Roman" w:hAnsi="Times New Roman" w:cs="Times New Roman"/>
+          <w:sz w:val="28"/>
+          <w:szCs w:val="28"/>
+          <w:lang w:val="en-US"/>
+        </w:rPr>
+        <w:t>the name of the canceled</w:t>
+      </w:r>
+      <w:r>
+        <w:rPr>
+          <w:rFonts w:ascii="Times New Roman" w:hAnsi="Times New Roman" w:cs="Times New Roman"/>
+          <w:sz w:val="28"/>
+          <w:szCs w:val="28"/>
+          <w:lang w:val="en-US"/>
+        </w:rPr>
+        <w:t xml:space="preserve"> table</w:t>
+      </w:r>
+      <w:r>
+        <w:rPr>
+          <w:rFonts w:ascii="Times New Roman" w:hAnsi="Times New Roman" w:cs="Times New Roman"/>
+          <w:sz w:val="28"/>
+          <w:szCs w:val="28"/>
+          <w:lang w:val="en-US"/>
+        </w:rPr>
+        <w:t xml:space="preserve"> or </w:t>
+      </w:r>
+      <w:r>
+        <w:rPr>
+          <w:rFonts w:ascii="Times New Roman" w:hAnsi="Times New Roman" w:cs="Times New Roman"/>
+          <w:sz w:val="28"/>
+          <w:szCs w:val="28"/>
+          <w:lang w:val="en-US"/>
+        </w:rPr>
+        <w:t xml:space="preserve">tournament </w:t>
+      </w:r>
+      <w:r>
+        <w:rPr>
+          <w:rFonts w:ascii="Times New Roman" w:hAnsi="Times New Roman" w:cs="Times New Roman"/>
+          <w:sz w:val="28"/>
+          <w:szCs w:val="28"/>
+          <w:lang w:val="en-US"/>
+        </w:rPr>
+        <w:t>and who was the organizer</w:t>
+      </w:r>
+      <w:r>
+        <w:rPr>
+          <w:rFonts w:ascii="Times New Roman" w:hAnsi="Times New Roman" w:cs="Times New Roman"/>
+          <w:sz w:val="28"/>
+          <w:szCs w:val="28"/>
+          <w:lang w:val="en-US"/>
+        </w:rPr>
+        <w:t>.</w:t>
       </w:r>
     </w:p>
     <w:p>
@@ -969,174 +1113,321 @@
         <w:contextualSpacing w:val="0"/>
         <w:rPr>
           <w:rFonts w:ascii="Times New Roman" w:hAnsi="Times New Roman" w:cs="Times New Roman"/>
-          <w:color w:val="7F7F7F" w:themeColor="text1" w:themeTint="80"/>
-          <w:sz w:val="28"/>
-          <w:szCs w:val="28"/>
-          <w:lang w:val="en-US"/>
-        </w:rPr>
-      </w:pPr>
-      <w:r>
-        <w:rPr>
-          <w:rFonts w:ascii="Times New Roman" w:hAnsi="Times New Roman" w:cs="Times New Roman"/>
-          <w:sz w:val="28"/>
-          <w:szCs w:val="28"/>
-          <w:lang w:val="en-US"/>
-        </w:rPr>
-        <w:t>The system shall provide a feature to declare a player as the winner of a table or tournament.</w:t>
-      </w:r>
-      <w:r>
-        <w:rPr>
-          <w:rFonts w:ascii="Times New Roman" w:hAnsi="Times New Roman" w:cs="Times New Roman"/>
-          <w:sz w:val="28"/>
-          <w:szCs w:val="28"/>
-          <w:lang w:val="en-US"/>
-        </w:rPr>
-        <w:t xml:space="preserve"> Only the organizer of the table/tournament can declare the winner.</w:t>
-      </w:r>
-      <w:r>
-        <w:rPr>
-          <w:rFonts w:ascii="Times New Roman" w:hAnsi="Times New Roman" w:cs="Times New Roman"/>
-          <w:sz w:val="28"/>
-          <w:szCs w:val="28"/>
-          <w:lang w:val="en-US"/>
-        </w:rPr>
-        <w:t xml:space="preserve"> </w:t>
+          <w:sz w:val="28"/>
+          <w:szCs w:val="28"/>
+          <w:lang w:val="en-US"/>
+        </w:rPr>
+      </w:pPr>
+      <w:r>
+        <w:rPr>
+          <w:rFonts w:ascii="Times New Roman" w:hAnsi="Times New Roman" w:cs="Times New Roman"/>
+          <w:color w:val="767171" w:themeColor="background2" w:themeShade="80"/>
+          <w:sz w:val="28"/>
+          <w:szCs w:val="28"/>
+          <w:lang w:val="en-US"/>
+        </w:rPr>
+        <w:lastRenderedPageBreak/>
+        <w:t xml:space="preserve">The system shall provide a connection to </w:t>
+      </w:r>
+      <w:proofErr w:type="spellStart"/>
+      <w:r>
+        <w:rPr>
+          <w:rFonts w:ascii="Times New Roman" w:hAnsi="Times New Roman" w:cs="Times New Roman"/>
+          <w:color w:val="767171" w:themeColor="background2" w:themeShade="80"/>
+          <w:sz w:val="28"/>
+          <w:szCs w:val="28"/>
+          <w:lang w:val="en-US"/>
+        </w:rPr>
+        <w:t>Mapbox</w:t>
+      </w:r>
+      <w:proofErr w:type="spellEnd"/>
+      <w:r>
+        <w:rPr>
+          <w:rFonts w:ascii="Times New Roman" w:hAnsi="Times New Roman" w:cs="Times New Roman"/>
+          <w:color w:val="767171" w:themeColor="background2" w:themeShade="80"/>
+          <w:sz w:val="28"/>
+          <w:szCs w:val="28"/>
+          <w:lang w:val="en-US"/>
+        </w:rPr>
+        <w:t>.</w:t>
       </w:r>
     </w:p>
     <w:p>
       <w:pPr>
         <w:pStyle w:val="Paragrafoelenco"/>
+        <w:ind w:left="714"/>
+        <w:contextualSpacing w:val="0"/>
+        <w:rPr>
+          <w:rFonts w:ascii="Times New Roman" w:hAnsi="Times New Roman" w:cs="Times New Roman"/>
+          <w:sz w:val="28"/>
+          <w:szCs w:val="28"/>
+          <w:lang w:val="en-US"/>
+        </w:rPr>
+      </w:pPr>
+    </w:p>
+    <w:p>
+      <w:pPr>
+        <w:pStyle w:val="Paragrafoelenco"/>
+        <w:ind w:left="714"/>
+        <w:contextualSpacing w:val="0"/>
+        <w:rPr>
+          <w:rFonts w:ascii="Times New Roman" w:hAnsi="Times New Roman" w:cs="Times New Roman"/>
+          <w:sz w:val="28"/>
+          <w:szCs w:val="28"/>
+          <w:lang w:val="en-US"/>
+        </w:rPr>
+      </w:pPr>
+    </w:p>
+    <w:p>
+      <w:pPr>
+        <w:rPr>
+          <w:rFonts w:ascii="Times New Roman" w:hAnsi="Times New Roman" w:cs="Times New Roman"/>
+          <w:b/>
+          <w:bCs/>
+          <w:sz w:val="24"/>
+          <w:szCs w:val="24"/>
+          <w:lang w:val="en-US"/>
+        </w:rPr>
+      </w:pPr>
+      <w:r>
+        <w:rPr>
+          <w:rFonts w:ascii="Times New Roman" w:hAnsi="Times New Roman" w:cs="Times New Roman"/>
+          <w:b/>
+          <w:bCs/>
+          <w:sz w:val="24"/>
+          <w:szCs w:val="24"/>
+          <w:lang w:val="en-US"/>
+        </w:rPr>
+        <w:t>GLOSSARY</w:t>
+      </w:r>
+    </w:p>
+    <w:p>
+      <w:pPr>
+        <w:pStyle w:val="Testonotaapidipagina"/>
         <w:numPr>
           <w:ilvl w:val="0"/>
-          <w:numId w:val="2"/>
+          <w:numId w:val="8"/>
         </w:numPr>
-        <w:ind w:left="714" w:hanging="357"/>
-        <w:contextualSpacing w:val="0"/>
-        <w:rPr>
-          <w:rFonts w:ascii="Times New Roman" w:hAnsi="Times New Roman" w:cs="Times New Roman"/>
-          <w:color w:val="7F7F7F" w:themeColor="text1" w:themeTint="80"/>
-          <w:sz w:val="28"/>
-          <w:szCs w:val="28"/>
-          <w:lang w:val="en-US"/>
-        </w:rPr>
-      </w:pPr>
-      <w:r>
-        <w:rPr>
-          <w:rFonts w:ascii="Times New Roman" w:hAnsi="Times New Roman" w:cs="Times New Roman"/>
-          <w:sz w:val="28"/>
-          <w:szCs w:val="28"/>
-          <w:lang w:val="en-US"/>
-        </w:rPr>
-        <w:t xml:space="preserve">The system shall provide cancellation of a </w:t>
-      </w:r>
-      <w:r>
-        <w:rPr>
-          <w:rFonts w:ascii="Times New Roman" w:hAnsi="Times New Roman" w:cs="Times New Roman"/>
-          <w:sz w:val="28"/>
-          <w:szCs w:val="28"/>
-          <w:lang w:val="en-US"/>
-        </w:rPr>
-        <w:t xml:space="preserve">scheduled </w:t>
-      </w:r>
-      <w:r>
-        <w:rPr>
-          <w:rFonts w:ascii="Times New Roman" w:hAnsi="Times New Roman" w:cs="Times New Roman"/>
-          <w:sz w:val="28"/>
-          <w:szCs w:val="28"/>
-          <w:lang w:val="en-US"/>
-        </w:rPr>
-        <w:t>table or tournament, but no later than 1 hour from the start of the game or tournament.</w:t>
+        <w:ind w:left="709"/>
+        <w:rPr>
+          <w:rFonts w:ascii="Times New Roman" w:hAnsi="Times New Roman" w:cs="Times New Roman"/>
+          <w:sz w:val="24"/>
+          <w:szCs w:val="24"/>
+          <w:lang w:val="en-US"/>
+        </w:rPr>
+      </w:pPr>
+      <w:r>
+        <w:rPr>
+          <w:rFonts w:ascii="Times New Roman" w:hAnsi="Times New Roman" w:cs="Times New Roman"/>
+          <w:sz w:val="24"/>
+          <w:szCs w:val="24"/>
+          <w:lang w:val="en-US"/>
+        </w:rPr>
+        <w:t xml:space="preserve">Table: </w:t>
+      </w:r>
+      <w:r>
+        <w:rPr>
+          <w:rFonts w:ascii="Times New Roman" w:hAnsi="Times New Roman" w:cs="Times New Roman"/>
+          <w:sz w:val="24"/>
+          <w:szCs w:val="24"/>
+          <w:lang w:val="en-US"/>
+        </w:rPr>
+        <w:t>it represents a</w:t>
+      </w:r>
+      <w:r>
+        <w:rPr>
+          <w:rFonts w:ascii="Times New Roman" w:hAnsi="Times New Roman" w:cs="Times New Roman"/>
+          <w:sz w:val="24"/>
+          <w:szCs w:val="24"/>
+          <w:lang w:val="en-US"/>
+        </w:rPr>
+        <w:t>n organized</w:t>
+      </w:r>
+      <w:r>
+        <w:rPr>
+          <w:rFonts w:ascii="Times New Roman" w:hAnsi="Times New Roman" w:cs="Times New Roman"/>
+          <w:sz w:val="24"/>
+          <w:szCs w:val="24"/>
+          <w:lang w:val="en-US"/>
+        </w:rPr>
+        <w:t xml:space="preserve"> card game, </w:t>
+      </w:r>
+      <w:r>
+        <w:rPr>
+          <w:rFonts w:ascii="Times New Roman" w:hAnsi="Times New Roman" w:cs="Times New Roman"/>
+          <w:sz w:val="24"/>
+          <w:szCs w:val="24"/>
+          <w:lang w:val="en-US"/>
+        </w:rPr>
+        <w:t>with an address, a date and a time of start, a card game</w:t>
+      </w:r>
+      <w:r>
+        <w:rPr>
+          <w:rFonts w:ascii="Times New Roman" w:hAnsi="Times New Roman" w:cs="Times New Roman"/>
+          <w:sz w:val="24"/>
+          <w:szCs w:val="24"/>
+          <w:lang w:val="en-US"/>
+        </w:rPr>
+        <w:t xml:space="preserve"> </w:t>
+      </w:r>
+      <w:r>
+        <w:rPr>
+          <w:rFonts w:ascii="Times New Roman" w:hAnsi="Times New Roman" w:cs="Times New Roman"/>
+          <w:sz w:val="24"/>
+          <w:szCs w:val="24"/>
+          <w:lang w:val="en-US"/>
+        </w:rPr>
+        <w:t>type</w:t>
+      </w:r>
+      <w:r>
+        <w:rPr>
+          <w:rFonts w:ascii="Times New Roman" w:hAnsi="Times New Roman" w:cs="Times New Roman"/>
+          <w:sz w:val="24"/>
+          <w:szCs w:val="24"/>
+          <w:vertAlign w:val="superscript"/>
+          <w:lang w:val="en-US"/>
+        </w:rPr>
+        <w:t>2</w:t>
+      </w:r>
+      <w:r>
+        <w:rPr>
+          <w:rFonts w:ascii="Times New Roman" w:hAnsi="Times New Roman" w:cs="Times New Roman"/>
+          <w:sz w:val="24"/>
+          <w:szCs w:val="24"/>
+          <w:lang w:val="en-US"/>
+        </w:rPr>
+        <w:t>, an organizer.</w:t>
       </w:r>
     </w:p>
     <w:p>
       <w:pPr>
-        <w:pStyle w:val="Paragrafoelenco"/>
+        <w:pStyle w:val="Testonotaapidipagina"/>
         <w:numPr>
           <w:ilvl w:val="0"/>
-          <w:numId w:val="2"/>
+          <w:numId w:val="8"/>
         </w:numPr>
-        <w:ind w:left="714" w:hanging="357"/>
-        <w:contextualSpacing w:val="0"/>
-        <w:rPr>
-          <w:rFonts w:ascii="Times New Roman" w:hAnsi="Times New Roman" w:cs="Times New Roman"/>
-          <w:color w:val="7F7F7F" w:themeColor="text1" w:themeTint="80"/>
-          <w:sz w:val="28"/>
-          <w:szCs w:val="28"/>
-          <w:lang w:val="en-US"/>
-        </w:rPr>
-      </w:pPr>
-      <w:r>
-        <w:rPr>
-          <w:rFonts w:ascii="Times New Roman" w:hAnsi="Times New Roman" w:cs="Times New Roman"/>
-          <w:sz w:val="28"/>
-          <w:szCs w:val="28"/>
-          <w:lang w:val="en-US"/>
-        </w:rPr>
-        <w:t>The system shall send a notification to the participants of a scheduled table or tournament when the</w:t>
-      </w:r>
-      <w:r>
-        <w:rPr>
-          <w:rFonts w:ascii="Times New Roman" w:hAnsi="Times New Roman" w:cs="Times New Roman"/>
-          <w:sz w:val="28"/>
-          <w:szCs w:val="28"/>
-          <w:lang w:val="en-US"/>
-        </w:rPr>
-        <w:t xml:space="preserve"> table or tournament</w:t>
-      </w:r>
-      <w:r>
-        <w:rPr>
-          <w:rFonts w:ascii="Times New Roman" w:hAnsi="Times New Roman" w:cs="Times New Roman"/>
-          <w:sz w:val="28"/>
-          <w:szCs w:val="28"/>
-          <w:lang w:val="en-US"/>
-        </w:rPr>
-        <w:t xml:space="preserve"> </w:t>
-      </w:r>
-      <w:r>
-        <w:rPr>
-          <w:rFonts w:ascii="Times New Roman" w:hAnsi="Times New Roman" w:cs="Times New Roman"/>
-          <w:sz w:val="28"/>
-          <w:szCs w:val="28"/>
-          <w:lang w:val="en-US"/>
-        </w:rPr>
-        <w:t>is</w:t>
-      </w:r>
-      <w:r>
-        <w:rPr>
-          <w:rFonts w:ascii="Times New Roman" w:hAnsi="Times New Roman" w:cs="Times New Roman"/>
-          <w:sz w:val="28"/>
-          <w:szCs w:val="28"/>
-          <w:lang w:val="en-US"/>
-        </w:rPr>
-        <w:t xml:space="preserve"> </w:t>
-      </w:r>
-      <w:r>
-        <w:rPr>
-          <w:rFonts w:ascii="Times New Roman" w:hAnsi="Times New Roman" w:cs="Times New Roman"/>
-          <w:sz w:val="28"/>
-          <w:szCs w:val="28"/>
-          <w:lang w:val="en-US"/>
-        </w:rPr>
-        <w:t>deleted, specifying which table/tournament has been deleted</w:t>
-      </w:r>
-      <w:r>
-        <w:rPr>
-          <w:rFonts w:ascii="Times New Roman" w:hAnsi="Times New Roman" w:cs="Times New Roman"/>
-          <w:sz w:val="28"/>
-          <w:szCs w:val="28"/>
-          <w:lang w:val="en-US"/>
-        </w:rPr>
-        <w:t>.</w:t>
+        <w:ind w:left="709"/>
+        <w:rPr>
+          <w:rFonts w:ascii="Times New Roman" w:hAnsi="Times New Roman" w:cs="Times New Roman"/>
+          <w:sz w:val="24"/>
+          <w:szCs w:val="24"/>
+          <w:lang w:val="en-US"/>
+        </w:rPr>
+      </w:pPr>
+      <w:r>
+        <w:rPr>
+          <w:rFonts w:ascii="Times New Roman" w:hAnsi="Times New Roman" w:cs="Times New Roman"/>
+          <w:sz w:val="24"/>
+          <w:szCs w:val="24"/>
+          <w:lang w:val="en-US"/>
+        </w:rPr>
+        <w:t xml:space="preserve">Card game type: is one of the following: Poker, Black Jack, Texas </w:t>
+      </w:r>
+      <w:proofErr w:type="spellStart"/>
+      <w:r>
+        <w:rPr>
+          <w:rFonts w:ascii="Times New Roman" w:hAnsi="Times New Roman" w:cs="Times New Roman"/>
+          <w:sz w:val="24"/>
+          <w:szCs w:val="24"/>
+          <w:lang w:val="en-US"/>
+        </w:rPr>
+        <w:t>Holdem</w:t>
+      </w:r>
+      <w:proofErr w:type="spellEnd"/>
+      <w:r>
+        <w:rPr>
+          <w:rFonts w:ascii="Times New Roman" w:hAnsi="Times New Roman" w:cs="Times New Roman"/>
+          <w:sz w:val="24"/>
+          <w:szCs w:val="24"/>
+          <w:lang w:val="en-US"/>
+        </w:rPr>
+        <w:t xml:space="preserve"> Poker, Scopa, </w:t>
+      </w:r>
+      <w:proofErr w:type="spellStart"/>
+      <w:r>
+        <w:rPr>
+          <w:rFonts w:ascii="Times New Roman" w:hAnsi="Times New Roman" w:cs="Times New Roman"/>
+          <w:sz w:val="24"/>
+          <w:szCs w:val="24"/>
+          <w:lang w:val="en-US"/>
+        </w:rPr>
+        <w:t>Scopone</w:t>
+      </w:r>
+      <w:proofErr w:type="spellEnd"/>
+      <w:r>
+        <w:rPr>
+          <w:rFonts w:ascii="Times New Roman" w:hAnsi="Times New Roman" w:cs="Times New Roman"/>
+          <w:sz w:val="24"/>
+          <w:szCs w:val="24"/>
+          <w:lang w:val="en-US"/>
+        </w:rPr>
+        <w:t xml:space="preserve">, </w:t>
+      </w:r>
+      <w:proofErr w:type="spellStart"/>
+      <w:r>
+        <w:rPr>
+          <w:rFonts w:ascii="Times New Roman" w:hAnsi="Times New Roman" w:cs="Times New Roman"/>
+          <w:sz w:val="24"/>
+          <w:szCs w:val="24"/>
+          <w:lang w:val="en-US"/>
+        </w:rPr>
+        <w:t>Briscola</w:t>
+      </w:r>
+      <w:proofErr w:type="spellEnd"/>
+      <w:r>
+        <w:rPr>
+          <w:rFonts w:ascii="Times New Roman" w:hAnsi="Times New Roman" w:cs="Times New Roman"/>
+          <w:sz w:val="24"/>
+          <w:szCs w:val="24"/>
+          <w:lang w:val="en-US"/>
+        </w:rPr>
+        <w:t xml:space="preserve">, </w:t>
+      </w:r>
+      <w:proofErr w:type="spellStart"/>
+      <w:r>
+        <w:rPr>
+          <w:rFonts w:ascii="Times New Roman" w:hAnsi="Times New Roman" w:cs="Times New Roman"/>
+          <w:sz w:val="24"/>
+          <w:szCs w:val="24"/>
+          <w:lang w:val="en-US"/>
+        </w:rPr>
+        <w:t>Buraco</w:t>
+      </w:r>
+      <w:proofErr w:type="spellEnd"/>
+      <w:r>
+        <w:rPr>
+          <w:rFonts w:ascii="Times New Roman" w:hAnsi="Times New Roman" w:cs="Times New Roman"/>
+          <w:sz w:val="24"/>
+          <w:szCs w:val="24"/>
+          <w:lang w:val="en-US"/>
+        </w:rPr>
+        <w:t xml:space="preserve">, Rummy, </w:t>
+      </w:r>
+      <w:proofErr w:type="spellStart"/>
+      <w:r>
+        <w:rPr>
+          <w:rFonts w:ascii="Times New Roman" w:hAnsi="Times New Roman" w:cs="Times New Roman"/>
+          <w:sz w:val="24"/>
+          <w:szCs w:val="24"/>
+          <w:lang w:val="en-US"/>
+        </w:rPr>
+        <w:t>Tressette</w:t>
+      </w:r>
+      <w:proofErr w:type="spellEnd"/>
+      <w:r>
+        <w:rPr>
+          <w:rFonts w:ascii="Times New Roman" w:hAnsi="Times New Roman" w:cs="Times New Roman"/>
+          <w:sz w:val="24"/>
+          <w:szCs w:val="24"/>
+          <w:lang w:val="en-US"/>
+        </w:rPr>
+        <w:t xml:space="preserve">. </w:t>
       </w:r>
     </w:p>
     <w:p>
       <w:pPr>
         <w:pStyle w:val="Paragrafoelenco"/>
-        <w:numPr>
-          <w:ilvl w:val="0"/>
-          <w:numId w:val="2"/>
-        </w:numPr>
-        <w:ind w:left="714" w:hanging="357"/>
+        <w:ind w:left="714"/>
         <w:contextualSpacing w:val="0"/>
         <w:rPr>
           <w:rFonts w:ascii="Times New Roman" w:hAnsi="Times New Roman" w:cs="Times New Roman"/>
@@ -1145,81 +1436,6 @@
           <w:lang w:val="en-US"/>
         </w:rPr>
       </w:pPr>
-      <w:r>
-        <w:rPr>
-          <w:rFonts w:ascii="Times New Roman" w:hAnsi="Times New Roman" w:cs="Times New Roman"/>
-          <w:color w:val="767171" w:themeColor="background2" w:themeShade="80"/>
-          <w:sz w:val="28"/>
-          <w:szCs w:val="28"/>
-          <w:lang w:val="en-US"/>
-        </w:rPr>
-        <w:t xml:space="preserve">The system shall provide a feature for businessman users to propose one of their buildings to host a tournament if the organizer </w:t>
-      </w:r>
-      <w:r>
-        <w:rPr>
-          <w:rFonts w:ascii="Times New Roman" w:hAnsi="Times New Roman" w:cs="Times New Roman"/>
-          <w:color w:val="767171" w:themeColor="background2" w:themeShade="80"/>
-          <w:sz w:val="28"/>
-          <w:szCs w:val="28"/>
-          <w:lang w:val="en-US"/>
-        </w:rPr>
-        <w:t>has requested someone who can host the tournament.</w:t>
-      </w:r>
-    </w:p>
-    <w:p>
-      <w:pPr>
-        <w:pStyle w:val="Paragrafoelenco"/>
-        <w:numPr>
-          <w:ilvl w:val="0"/>
-          <w:numId w:val="2"/>
-        </w:numPr>
-        <w:ind w:left="714" w:hanging="357"/>
-        <w:contextualSpacing w:val="0"/>
-        <w:rPr>
-          <w:rFonts w:ascii="Times New Roman" w:hAnsi="Times New Roman" w:cs="Times New Roman"/>
-          <w:sz w:val="28"/>
-          <w:szCs w:val="28"/>
-          <w:lang w:val="en-US"/>
-        </w:rPr>
-      </w:pPr>
-      <w:r>
-        <w:rPr>
-          <w:rFonts w:ascii="Times New Roman" w:hAnsi="Times New Roman" w:cs="Times New Roman"/>
-          <w:color w:val="767171" w:themeColor="background2" w:themeShade="80"/>
-          <w:sz w:val="28"/>
-          <w:szCs w:val="28"/>
-          <w:lang w:val="en-US"/>
-        </w:rPr>
-        <w:t>The system shall provide a connection to Google Maps.</w:t>
-      </w:r>
-    </w:p>
-    <w:p>
-      <w:pPr>
-        <w:pStyle w:val="Paragrafoelenco"/>
-        <w:numPr>
-          <w:ilvl w:val="0"/>
-          <w:numId w:val="2"/>
-        </w:numPr>
-        <w:ind w:left="714" w:hanging="357"/>
-        <w:contextualSpacing w:val="0"/>
-        <w:rPr>
-          <w:rFonts w:ascii="Times New Roman" w:hAnsi="Times New Roman" w:cs="Times New Roman"/>
-          <w:sz w:val="28"/>
-          <w:szCs w:val="28"/>
-          <w:lang w:val="en-US"/>
-        </w:rPr>
-      </w:pPr>
-      <w:r>
-        <w:rPr>
-          <w:rFonts w:ascii="Times New Roman" w:hAnsi="Times New Roman" w:cs="Times New Roman"/>
-          <w:color w:val="767171" w:themeColor="background2" w:themeShade="80"/>
-          <w:sz w:val="28"/>
-          <w:szCs w:val="28"/>
-          <w:lang w:val="en-US"/>
-        </w:rPr>
-        <w:lastRenderedPageBreak/>
-        <w:t>The system shall provide login via Google account.</w:t>
-      </w:r>
     </w:p>
     <w:sectPr>
       <w:pgSz w:w="11906" w:h="16838"/>
@@ -1232,7 +1448,7 @@
 </file>
 
 <file path=word/endnotes.xml><?xml version="1.0" encoding="utf-8"?>
-<w:endnotes xmlns:wpc="http://schemas.microsoft.com/office/word/2010/wordprocessingCanvas" xmlns:cx="http://schemas.microsoft.com/office/drawing/2014/chartex" xmlns:cx1="http://schemas.microsoft.com/office/drawing/2015/9/8/chartex" xmlns:cx2="http://schemas.microsoft.com/office/drawing/2015/10/21/chartex" xmlns:cx3="http://schemas.microsoft.com/office/drawing/2016/5/9/chartex" xmlns:cx4="http://schemas.microsoft.com/office/drawing/2016/5/10/chartex" xmlns:cx5="http://schemas.microsoft.com/office/drawing/2016/5/11/chartex" xmlns:cx6="http://schemas.microsoft.com/office/drawing/2016/5/12/chartex" xmlns:cx7="http://schemas.microsoft.com/office/drawing/2016/5/13/chartex" xmlns:cx8="http://schemas.microsoft.com/office/drawing/2016/5/14/chartex" xmlns:mc="http://schemas.openxmlformats.org/markup-compatibility/2006" xmlns:aink="http://schemas.microsoft.com/office/drawing/2016/ink" xmlns:am3d="http://schemas.microsoft.com/office/drawing/2017/model3d" xmlns:o="urn:schemas-microsoft-com:office:office" xmlns:r="http://schemas.openxmlformats.org/officeDocument/2006/relationships" xmlns:m="http://schemas.openxmlformats.org/officeDocument/2006/math" xmlns:v="urn:schemas-microsoft-com:vml" xmlns:wp14="http://schemas.microsoft.com/office/word/2010/wordprocessingDrawing" xmlns:wp="http://schemas.openxmlformats.org/drawingml/2006/wordprocessingDrawing" xmlns:w10="urn:schemas-microsoft-com:office:word" xmlns:w="http://schemas.openxmlformats.org/wordprocessingml/2006/main" xmlns:w14="http://schemas.microsoft.com/office/word/2010/wordml" xmlns:w15="http://schemas.microsoft.com/office/word/2012/wordml" xmlns:w16cex="http://schemas.microsoft.com/office/word/2018/wordml/cex" xmlns:w16cid="http://schemas.microsoft.com/office/word/2016/wordml/cid" xmlns:w16="http://schemas.microsoft.com/office/word/2018/wordml" xmlns:w16se="http://schemas.microsoft.com/office/word/2015/wordml/symex" xmlns:wpg="http://schemas.microsoft.com/office/word/2010/wordprocessingGroup" xmlns:wpi="http://schemas.microsoft.com/office/word/2010/wordprocessingInk" xmlns:wne="http://schemas.microsoft.com/office/word/2006/wordml" xmlns:wps="http://schemas.microsoft.com/office/word/2010/wordprocessingShape" mc:Ignorable="w14 w15 w16se w16cid w16 w16cex wp14">
+<w:endnotes xmlns:wpc="http://schemas.microsoft.com/office/word/2010/wordprocessingCanvas" xmlns:cx="http://schemas.microsoft.com/office/drawing/2014/chartex" xmlns:cx1="http://schemas.microsoft.com/office/drawing/2015/9/8/chartex" xmlns:cx2="http://schemas.microsoft.com/office/drawing/2015/10/21/chartex" xmlns:cx3="http://schemas.microsoft.com/office/drawing/2016/5/9/chartex" xmlns:cx4="http://schemas.microsoft.com/office/drawing/2016/5/10/chartex" xmlns:cx5="http://schemas.microsoft.com/office/drawing/2016/5/11/chartex" xmlns:cx6="http://schemas.microsoft.com/office/drawing/2016/5/12/chartex" xmlns:cx7="http://schemas.microsoft.com/office/drawing/2016/5/13/chartex" xmlns:cx8="http://schemas.microsoft.com/office/drawing/2016/5/14/chartex" xmlns:mc="http://schemas.openxmlformats.org/markup-compatibility/2006" xmlns:aink="http://schemas.microsoft.com/office/drawing/2016/ink" xmlns:am3d="http://schemas.microsoft.com/office/drawing/2017/model3d" xmlns:o="urn:schemas-microsoft-com:office:office" xmlns:r="http://schemas.openxmlformats.org/officeDocument/2006/relationships" xmlns:m="http://schemas.openxmlformats.org/officeDocument/2006/math" xmlns:v="urn:schemas-microsoft-com:vml" xmlns:wp14="http://schemas.microsoft.com/office/word/2010/wordprocessingDrawing" xmlns:wp="http://schemas.openxmlformats.org/drawingml/2006/wordprocessingDrawing" xmlns:w10="urn:schemas-microsoft-com:office:word" xmlns:w="http://schemas.openxmlformats.org/wordprocessingml/2006/main" xmlns:w14="http://schemas.microsoft.com/office/word/2010/wordml" xmlns:w15="http://schemas.microsoft.com/office/word/2012/wordml" xmlns:w16cex="http://schemas.microsoft.com/office/word/2018/wordml/cex" xmlns:w16cid="http://schemas.microsoft.com/office/word/2016/wordml/cid" xmlns:w16="http://schemas.microsoft.com/office/word/2018/wordml" xmlns:w16sdtdh="http://schemas.microsoft.com/office/word/2020/wordml/sdtdatahash" xmlns:w16se="http://schemas.microsoft.com/office/word/2015/wordml/symex" xmlns:wpg="http://schemas.microsoft.com/office/word/2010/wordprocessingGroup" xmlns:wpi="http://schemas.microsoft.com/office/word/2010/wordprocessingInk" xmlns:wne="http://schemas.microsoft.com/office/word/2006/wordml" xmlns:wps="http://schemas.microsoft.com/office/word/2010/wordprocessingShape" mc:Ignorable="w14 w15 w16se w16cid w16 w16cex w16sdtdh wp14">
   <w:endnote w:type="separator" w:id="-1">
     <w:p>
       <w:pPr>
@@ -1257,7 +1473,7 @@
 </file>
 
 <file path=word/footnotes.xml><?xml version="1.0" encoding="utf-8"?>
-<w:footnotes xmlns:wpc="http://schemas.microsoft.com/office/word/2010/wordprocessingCanvas" xmlns:cx="http://schemas.microsoft.com/office/drawing/2014/chartex" xmlns:cx1="http://schemas.microsoft.com/office/drawing/2015/9/8/chartex" xmlns:cx2="http://schemas.microsoft.com/office/drawing/2015/10/21/chartex" xmlns:cx3="http://schemas.microsoft.com/office/drawing/2016/5/9/chartex" xmlns:cx4="http://schemas.microsoft.com/office/drawing/2016/5/10/chartex" xmlns:cx5="http://schemas.microsoft.com/office/drawing/2016/5/11/chartex" xmlns:cx6="http://schemas.microsoft.com/office/drawing/2016/5/12/chartex" xmlns:cx7="http://schemas.microsoft.com/office/drawing/2016/5/13/chartex" xmlns:cx8="http://schemas.microsoft.com/office/drawing/2016/5/14/chartex" xmlns:mc="http://schemas.openxmlformats.org/markup-compatibility/2006" xmlns:aink="http://schemas.microsoft.com/office/drawing/2016/ink" xmlns:am3d="http://schemas.microsoft.com/office/drawing/2017/model3d" xmlns:o="urn:schemas-microsoft-com:office:office" xmlns:r="http://schemas.openxmlformats.org/officeDocument/2006/relationships" xmlns:m="http://schemas.openxmlformats.org/officeDocument/2006/math" xmlns:v="urn:schemas-microsoft-com:vml" xmlns:wp14="http://schemas.microsoft.com/office/word/2010/wordprocessingDrawing" xmlns:wp="http://schemas.openxmlformats.org/drawingml/2006/wordprocessingDrawing" xmlns:w10="urn:schemas-microsoft-com:office:word" xmlns:w="http://schemas.openxmlformats.org/wordprocessingml/2006/main" xmlns:w14="http://schemas.microsoft.com/office/word/2010/wordml" xmlns:w15="http://schemas.microsoft.com/office/word/2012/wordml" xmlns:w16cex="http://schemas.microsoft.com/office/word/2018/wordml/cex" xmlns:w16cid="http://schemas.microsoft.com/office/word/2016/wordml/cid" xmlns:w16="http://schemas.microsoft.com/office/word/2018/wordml" xmlns:w16se="http://schemas.microsoft.com/office/word/2015/wordml/symex" xmlns:wpg="http://schemas.microsoft.com/office/word/2010/wordprocessingGroup" xmlns:wpi="http://schemas.microsoft.com/office/word/2010/wordprocessingInk" xmlns:wne="http://schemas.microsoft.com/office/word/2006/wordml" xmlns:wps="http://schemas.microsoft.com/office/word/2010/wordprocessingShape" mc:Ignorable="w14 w15 w16se w16cid w16 w16cex wp14">
+<w:footnotes xmlns:wpc="http://schemas.microsoft.com/office/word/2010/wordprocessingCanvas" xmlns:cx="http://schemas.microsoft.com/office/drawing/2014/chartex" xmlns:cx1="http://schemas.microsoft.com/office/drawing/2015/9/8/chartex" xmlns:cx2="http://schemas.microsoft.com/office/drawing/2015/10/21/chartex" xmlns:cx3="http://schemas.microsoft.com/office/drawing/2016/5/9/chartex" xmlns:cx4="http://schemas.microsoft.com/office/drawing/2016/5/10/chartex" xmlns:cx5="http://schemas.microsoft.com/office/drawing/2016/5/11/chartex" xmlns:cx6="http://schemas.microsoft.com/office/drawing/2016/5/12/chartex" xmlns:cx7="http://schemas.microsoft.com/office/drawing/2016/5/13/chartex" xmlns:cx8="http://schemas.microsoft.com/office/drawing/2016/5/14/chartex" xmlns:mc="http://schemas.openxmlformats.org/markup-compatibility/2006" xmlns:aink="http://schemas.microsoft.com/office/drawing/2016/ink" xmlns:am3d="http://schemas.microsoft.com/office/drawing/2017/model3d" xmlns:o="urn:schemas-microsoft-com:office:office" xmlns:r="http://schemas.openxmlformats.org/officeDocument/2006/relationships" xmlns:m="http://schemas.openxmlformats.org/officeDocument/2006/math" xmlns:v="urn:schemas-microsoft-com:vml" xmlns:wp14="http://schemas.microsoft.com/office/word/2010/wordprocessingDrawing" xmlns:wp="http://schemas.openxmlformats.org/drawingml/2006/wordprocessingDrawing" xmlns:w10="urn:schemas-microsoft-com:office:word" xmlns:w="http://schemas.openxmlformats.org/wordprocessingml/2006/main" xmlns:w14="http://schemas.microsoft.com/office/word/2010/wordml" xmlns:w15="http://schemas.microsoft.com/office/word/2012/wordml" xmlns:w16cex="http://schemas.microsoft.com/office/word/2018/wordml/cex" xmlns:w16cid="http://schemas.microsoft.com/office/word/2016/wordml/cid" xmlns:w16="http://schemas.microsoft.com/office/word/2018/wordml" xmlns:w16sdtdh="http://schemas.microsoft.com/office/word/2020/wordml/sdtdatahash" xmlns:w16se="http://schemas.microsoft.com/office/word/2015/wordml/symex" xmlns:wpg="http://schemas.microsoft.com/office/word/2010/wordprocessingGroup" xmlns:wpi="http://schemas.microsoft.com/office/word/2010/wordprocessingInk" xmlns:wne="http://schemas.microsoft.com/office/word/2006/wordml" xmlns:wps="http://schemas.microsoft.com/office/word/2010/wordprocessingShape" mc:Ignorable="w14 w15 w16se w16cid w16 w16cex w16sdtdh wp14">
   <w:footnote w:type="separator" w:id="-1">
     <w:p>
       <w:pPr>
@@ -1275,104 +1491,6 @@
       </w:pPr>
       <w:r>
         <w:continuationSeparator/>
-      </w:r>
-    </w:p>
-  </w:footnote>
-  <w:footnote w:id="1">
-    <w:p>
-      <w:pPr>
-        <w:pStyle w:val="Testonotaapidipagina"/>
-        <w:rPr>
-          <w:lang w:val="en-US"/>
-        </w:rPr>
-      </w:pPr>
-      <w:r>
-        <w:rPr>
-          <w:rStyle w:val="Rimandonotaapidipagina"/>
-        </w:rPr>
-        <w:footnoteRef/>
-      </w:r>
-      <w:r>
-        <w:rPr>
-          <w:lang w:val="en-US"/>
-        </w:rPr>
-        <w:t xml:space="preserve"> Table: it represents </w:t>
-      </w:r>
-      <w:r>
-        <w:rPr>
-          <w:lang w:val="en-US"/>
-        </w:rPr>
-        <w:t xml:space="preserve">a card game, organized in a certain place at a certain time. </w:t>
-      </w:r>
-    </w:p>
-  </w:footnote>
-  <w:footnote w:id="2">
-    <w:p>
-      <w:pPr>
-        <w:pStyle w:val="Testonotaapidipagina"/>
-        <w:rPr>
-          <w:lang w:val="en-US"/>
-        </w:rPr>
-      </w:pPr>
-      <w:r>
-        <w:rPr>
-          <w:rStyle w:val="Rimandonotaapidipagina"/>
-        </w:rPr>
-        <w:footnoteRef/>
-      </w:r>
-      <w:r>
-        <w:rPr>
-          <w:lang w:val="en-US"/>
-        </w:rPr>
-        <w:t xml:space="preserve"> Type of game card: is o</w:t>
-      </w:r>
-      <w:r>
-        <w:rPr>
-          <w:lang w:val="en-US"/>
-        </w:rPr>
-        <w:t xml:space="preserve">ne of the following: Poker, Texas </w:t>
-      </w:r>
-      <w:proofErr w:type="spellStart"/>
-      <w:r>
-        <w:rPr>
-          <w:lang w:val="en-US"/>
-        </w:rPr>
-        <w:t>Hold’Em</w:t>
-      </w:r>
-      <w:proofErr w:type="spellEnd"/>
-      <w:r>
-        <w:rPr>
-          <w:lang w:val="en-US"/>
-        </w:rPr>
-        <w:t xml:space="preserve"> Poker, </w:t>
-      </w:r>
-      <w:proofErr w:type="spellStart"/>
-      <w:r>
-        <w:rPr>
-          <w:lang w:val="en-US"/>
-        </w:rPr>
-        <w:t>Gim</w:t>
-      </w:r>
-      <w:proofErr w:type="spellEnd"/>
-      <w:r>
-        <w:rPr>
-          <w:lang w:val="en-US"/>
-        </w:rPr>
-        <w:t xml:space="preserve"> Rummy, </w:t>
-      </w:r>
-      <w:proofErr w:type="spellStart"/>
-      <w:r>
-        <w:rPr>
-          <w:lang w:val="en-US"/>
-        </w:rPr>
-        <w:t>Burraco</w:t>
-      </w:r>
-      <w:proofErr w:type="spellEnd"/>
-      <w:r>
-        <w:rPr>
-          <w:lang w:val="en-US"/>
-        </w:rPr>
-        <w:t>, Trump, Black Jack.</w:t>
       </w:r>
     </w:p>
   </w:footnote>
@@ -1380,7 +1498,7 @@
 </file>
 
 <file path=word/numbering.xml><?xml version="1.0" encoding="utf-8"?>
-<w:numbering xmlns:wpc="http://schemas.microsoft.com/office/word/2010/wordprocessingCanvas" xmlns:cx="http://schemas.microsoft.com/office/drawing/2014/chartex" xmlns:cx1="http://schemas.microsoft.com/office/drawing/2015/9/8/chartex" xmlns:cx2="http://schemas.microsoft.com/office/drawing/2015/10/21/chartex" xmlns:cx3="http://schemas.microsoft.com/office/drawing/2016/5/9/chartex" xmlns:cx4="http://schemas.microsoft.com/office/drawing/2016/5/10/chartex" xmlns:cx5="http://schemas.microsoft.com/office/drawing/2016/5/11/chartex" xmlns:cx6="http://schemas.microsoft.com/office/drawing/2016/5/12/chartex" xmlns:cx7="http://schemas.microsoft.com/office/drawing/2016/5/13/chartex" xmlns:cx8="http://schemas.microsoft.com/office/drawing/2016/5/14/chartex" xmlns:mc="http://schemas.openxmlformats.org/markup-compatibility/2006" xmlns:aink="http://schemas.microsoft.com/office/drawing/2016/ink" xmlns:am3d="http://schemas.microsoft.com/office/drawing/2017/model3d" xmlns:o="urn:schemas-microsoft-com:office:office" xmlns:r="http://schemas.openxmlformats.org/officeDocument/2006/relationships" xmlns:m="http://schemas.openxmlformats.org/officeDocument/2006/math" xmlns:v="urn:schemas-microsoft-com:vml" xmlns:wp14="http://schemas.microsoft.com/office/word/2010/wordprocessingDrawing" xmlns:wp="http://schemas.openxmlformats.org/drawingml/2006/wordprocessingDrawing" xmlns:w10="urn:schemas-microsoft-com:office:word" xmlns:w="http://schemas.openxmlformats.org/wordprocessingml/2006/main" xmlns:w14="http://schemas.microsoft.com/office/word/2010/wordml" xmlns:w15="http://schemas.microsoft.com/office/word/2012/wordml" xmlns:w16cex="http://schemas.microsoft.com/office/word/2018/wordml/cex" xmlns:w16cid="http://schemas.microsoft.com/office/word/2016/wordml/cid" xmlns:w16="http://schemas.microsoft.com/office/word/2018/wordml" xmlns:w16se="http://schemas.microsoft.com/office/word/2015/wordml/symex" xmlns:wpg="http://schemas.microsoft.com/office/word/2010/wordprocessingGroup" xmlns:wpi="http://schemas.microsoft.com/office/word/2010/wordprocessingInk" xmlns:wne="http://schemas.microsoft.com/office/word/2006/wordml" xmlns:wps="http://schemas.microsoft.com/office/word/2010/wordprocessingShape" mc:Ignorable="w14 w15 w16se w16cid w16 w16cex wp14">
+<w:numbering xmlns:wpc="http://schemas.microsoft.com/office/word/2010/wordprocessingCanvas" xmlns:cx="http://schemas.microsoft.com/office/drawing/2014/chartex" xmlns:cx1="http://schemas.microsoft.com/office/drawing/2015/9/8/chartex" xmlns:cx2="http://schemas.microsoft.com/office/drawing/2015/10/21/chartex" xmlns:cx3="http://schemas.microsoft.com/office/drawing/2016/5/9/chartex" xmlns:cx4="http://schemas.microsoft.com/office/drawing/2016/5/10/chartex" xmlns:cx5="http://schemas.microsoft.com/office/drawing/2016/5/11/chartex" xmlns:cx6="http://schemas.microsoft.com/office/drawing/2016/5/12/chartex" xmlns:cx7="http://schemas.microsoft.com/office/drawing/2016/5/13/chartex" xmlns:cx8="http://schemas.microsoft.com/office/drawing/2016/5/14/chartex" xmlns:mc="http://schemas.openxmlformats.org/markup-compatibility/2006" xmlns:aink="http://schemas.microsoft.com/office/drawing/2016/ink" xmlns:am3d="http://schemas.microsoft.com/office/drawing/2017/model3d" xmlns:o="urn:schemas-microsoft-com:office:office" xmlns:r="http://schemas.openxmlformats.org/officeDocument/2006/relationships" xmlns:m="http://schemas.openxmlformats.org/officeDocument/2006/math" xmlns:v="urn:schemas-microsoft-com:vml" xmlns:wp14="http://schemas.microsoft.com/office/word/2010/wordprocessingDrawing" xmlns:wp="http://schemas.openxmlformats.org/drawingml/2006/wordprocessingDrawing" xmlns:w10="urn:schemas-microsoft-com:office:word" xmlns:w="http://schemas.openxmlformats.org/wordprocessingml/2006/main" xmlns:w14="http://schemas.microsoft.com/office/word/2010/wordml" xmlns:w15="http://schemas.microsoft.com/office/word/2012/wordml" xmlns:w16cex="http://schemas.microsoft.com/office/word/2018/wordml/cex" xmlns:w16cid="http://schemas.microsoft.com/office/word/2016/wordml/cid" xmlns:w16="http://schemas.microsoft.com/office/word/2018/wordml" xmlns:w16sdtdh="http://schemas.microsoft.com/office/word/2020/wordml/sdtdatahash" xmlns:w16se="http://schemas.microsoft.com/office/word/2015/wordml/symex" xmlns:wpg="http://schemas.microsoft.com/office/word/2010/wordprocessingGroup" xmlns:wpi="http://schemas.microsoft.com/office/word/2010/wordprocessingInk" xmlns:wne="http://schemas.microsoft.com/office/word/2006/wordml" xmlns:wps="http://schemas.microsoft.com/office/word/2010/wordprocessingShape" mc:Ignorable="w14 w15 w16se w16cid w16 w16cex w16sdtdh wp14">
   <w:abstractNum w:abstractNumId="0" w15:restartNumberingAfterBreak="0">
     <w:nsid w:val="190D2D81"/>
     <w:multiLevelType w:val="hybridMultilevel"/>
@@ -1646,6 +1764,98 @@
     </w:lvl>
   </w:abstractNum>
   <w:abstractNum w:abstractNumId="3" w15:restartNumberingAfterBreak="0">
+    <w:nsid w:val="28D064C6"/>
+    <w:multiLevelType w:val="hybridMultilevel"/>
+    <w:tmpl w:val="77C4FD8A"/>
+    <w:lvl w:ilvl="0" w:tplc="54FE2436">
+      <w:start w:val="1"/>
+      <w:numFmt w:val="decimal"/>
+      <w:lvlText w:val="%1."/>
+      <w:lvlJc w:val="left"/>
+      <w:pPr>
+        <w:ind w:left="1146" w:hanging="360"/>
+      </w:pPr>
+      <w:rPr>
+        <w:b/>
+        <w:bCs/>
+        <w:sz w:val="20"/>
+        <w:szCs w:val="20"/>
+      </w:rPr>
+    </w:lvl>
+    <w:lvl w:ilvl="1" w:tplc="04100019" w:tentative="1">
+      <w:start w:val="1"/>
+      <w:numFmt w:val="lowerLetter"/>
+      <w:lvlText w:val="%2."/>
+      <w:lvlJc w:val="left"/>
+      <w:pPr>
+        <w:ind w:left="1866" w:hanging="360"/>
+      </w:pPr>
+    </w:lvl>
+    <w:lvl w:ilvl="2" w:tplc="0410001B" w:tentative="1">
+      <w:start w:val="1"/>
+      <w:numFmt w:val="lowerRoman"/>
+      <w:lvlText w:val="%3."/>
+      <w:lvlJc w:val="right"/>
+      <w:pPr>
+        <w:ind w:left="2586" w:hanging="180"/>
+      </w:pPr>
+    </w:lvl>
+    <w:lvl w:ilvl="3" w:tplc="0410000F" w:tentative="1">
+      <w:start w:val="1"/>
+      <w:numFmt w:val="decimal"/>
+      <w:lvlText w:val="%4."/>
+      <w:lvlJc w:val="left"/>
+      <w:pPr>
+        <w:ind w:left="3306" w:hanging="360"/>
+      </w:pPr>
+    </w:lvl>
+    <w:lvl w:ilvl="4" w:tplc="04100019" w:tentative="1">
+      <w:start w:val="1"/>
+      <w:numFmt w:val="lowerLetter"/>
+      <w:lvlText w:val="%5."/>
+      <w:lvlJc w:val="left"/>
+      <w:pPr>
+        <w:ind w:left="4026" w:hanging="360"/>
+      </w:pPr>
+    </w:lvl>
+    <w:lvl w:ilvl="5" w:tplc="0410001B" w:tentative="1">
+      <w:start w:val="1"/>
+      <w:numFmt w:val="lowerRoman"/>
+      <w:lvlText w:val="%6."/>
+      <w:lvlJc w:val="right"/>
+      <w:pPr>
+        <w:ind w:left="4746" w:hanging="180"/>
+      </w:pPr>
+    </w:lvl>
+    <w:lvl w:ilvl="6" w:tplc="0410000F" w:tentative="1">
+      <w:start w:val="1"/>
+      <w:numFmt w:val="decimal"/>
+      <w:lvlText w:val="%7."/>
+      <w:lvlJc w:val="left"/>
+      <w:pPr>
+        <w:ind w:left="5466" w:hanging="360"/>
+      </w:pPr>
+    </w:lvl>
+    <w:lvl w:ilvl="7" w:tplc="04100019" w:tentative="1">
+      <w:start w:val="1"/>
+      <w:numFmt w:val="lowerLetter"/>
+      <w:lvlText w:val="%8."/>
+      <w:lvlJc w:val="left"/>
+      <w:pPr>
+        <w:ind w:left="6186" w:hanging="360"/>
+      </w:pPr>
+    </w:lvl>
+    <w:lvl w:ilvl="8" w:tplc="0410001B" w:tentative="1">
+      <w:start w:val="1"/>
+      <w:numFmt w:val="lowerRoman"/>
+      <w:lvlText w:val="%9."/>
+      <w:lvlJc w:val="right"/>
+      <w:pPr>
+        <w:ind w:left="6906" w:hanging="180"/>
+      </w:pPr>
+    </w:lvl>
+  </w:abstractNum>
+  <w:abstractNum w:abstractNumId="4" w15:restartNumberingAfterBreak="0">
     <w:nsid w:val="2A0F4EA1"/>
     <w:multiLevelType w:val="hybridMultilevel"/>
     <w:tmpl w:val="95B47D7A"/>
@@ -1731,7 +1941,7 @@
       </w:pPr>
     </w:lvl>
   </w:abstractNum>
-  <w:abstractNum w:abstractNumId="4" w15:restartNumberingAfterBreak="0">
+  <w:abstractNum w:abstractNumId="5" w15:restartNumberingAfterBreak="0">
     <w:nsid w:val="5C991E4A"/>
     <w:multiLevelType w:val="hybridMultilevel"/>
     <w:tmpl w:val="BE3ED71E"/>
@@ -1844,7 +2054,7 @@
       </w:rPr>
     </w:lvl>
   </w:abstractNum>
-  <w:abstractNum w:abstractNumId="5" w15:restartNumberingAfterBreak="0">
+  <w:abstractNum w:abstractNumId="6" w15:restartNumberingAfterBreak="0">
     <w:nsid w:val="5EA93F3B"/>
     <w:multiLevelType w:val="hybridMultilevel"/>
     <w:tmpl w:val="DE0C260C"/>
@@ -1930,7 +2140,7 @@
       </w:pPr>
     </w:lvl>
   </w:abstractNum>
-  <w:abstractNum w:abstractNumId="6" w15:restartNumberingAfterBreak="0">
+  <w:abstractNum w:abstractNumId="7" w15:restartNumberingAfterBreak="0">
     <w:nsid w:val="738460D9"/>
     <w:multiLevelType w:val="hybridMultilevel"/>
     <w:tmpl w:val="3A760F68"/>
@@ -2023,25 +2233,28 @@
     <w:abstractNumId w:val="1"/>
   </w:num>
   <w:num w:numId="3">
-    <w:abstractNumId w:val="4"/>
+    <w:abstractNumId w:val="5"/>
   </w:num>
   <w:num w:numId="4">
-    <w:abstractNumId w:val="6"/>
+    <w:abstractNumId w:val="7"/>
   </w:num>
   <w:num w:numId="5">
-    <w:abstractNumId w:val="5"/>
+    <w:abstractNumId w:val="6"/>
   </w:num>
   <w:num w:numId="6">
     <w:abstractNumId w:val="0"/>
   </w:num>
   <w:num w:numId="7">
+    <w:abstractNumId w:val="4"/>
+  </w:num>
+  <w:num w:numId="8">
     <w:abstractNumId w:val="3"/>
   </w:num>
 </w:numbering>
 </file>
 
 <file path=word/styles.xml><?xml version="1.0" encoding="utf-8"?>
-<w:styles xmlns:mc="http://schemas.openxmlformats.org/markup-compatibility/2006" xmlns:r="http://schemas.openxmlformats.org/officeDocument/2006/relationships" xmlns:w="http://schemas.openxmlformats.org/wordprocessingml/2006/main" xmlns:w14="http://schemas.microsoft.com/office/word/2010/wordml" xmlns:w15="http://schemas.microsoft.com/office/word/2012/wordml" xmlns:w16cex="http://schemas.microsoft.com/office/word/2018/wordml/cex" xmlns:w16cid="http://schemas.microsoft.com/office/word/2016/wordml/cid" xmlns:w16="http://schemas.microsoft.com/office/word/2018/wordml" xmlns:w16se="http://schemas.microsoft.com/office/word/2015/wordml/symex" mc:Ignorable="w14 w15 w16se w16cid w16 w16cex">
+<w:styles xmlns:mc="http://schemas.openxmlformats.org/markup-compatibility/2006" xmlns:r="http://schemas.openxmlformats.org/officeDocument/2006/relationships" xmlns:w="http://schemas.openxmlformats.org/wordprocessingml/2006/main" xmlns:w14="http://schemas.microsoft.com/office/word/2010/wordml" xmlns:w15="http://schemas.microsoft.com/office/word/2012/wordml" xmlns:w16cex="http://schemas.microsoft.com/office/word/2018/wordml/cex" xmlns:w16cid="http://schemas.microsoft.com/office/word/2016/wordml/cid" xmlns:w16="http://schemas.microsoft.com/office/word/2018/wordml" xmlns:w16sdtdh="http://schemas.microsoft.com/office/word/2020/wordml/sdtdatahash" xmlns:w16se="http://schemas.microsoft.com/office/word/2015/wordml/symex" mc:Ignorable="w14 w15 w16se w16cid w16 w16cex w16sdtdh">
   <w:docDefaults>
     <w:rPrDefault>
       <w:rPr>
@@ -2442,7 +2655,6 @@
   <w:style w:type="character" w:default="1" w:styleId="Carpredefinitoparagrafo">
     <w:name w:val="Default Paragraph Font"/>
     <w:uiPriority w:val="1"/>
-    <w:semiHidden/>
     <w:unhideWhenUsed/>
   </w:style>
   <w:style w:type="table" w:default="1" w:styleId="Tabellanormale">

</xml_diff>